<commit_message>
QESimpleShape documentation: Update and create a seprate document.
</commit_message>
<xml_diff>
--- a/documentation/source/QEWidgetSpecifications.docx
+++ b/documentation/source/QEWidgetSpecifications.docx
@@ -127,7 +127,7 @@
         <w:t>1</w:t>
       </w:r>
       <w:r>
-        <w:t>5</w:t>
+        <w:t>0</w:t>
       </w:r>
       <w:r>
         <w:rPr>
@@ -139,7 +139,7 @@
         <w:t xml:space="preserve"> </w:t>
       </w:r>
       <w:r>
-        <w:t>February</w:t>
+        <w:t>November</w:t>
       </w:r>
       <w:r>
         <w:t xml:space="preserve"> </w:t>
@@ -371,7 +371,7 @@
           <w:r>
             <w:fldChar w:fldCharType="separate"/>
           </w:r>
-          <w:hyperlink w:anchor="_Toc139460850" w:history="1">
+          <w:hyperlink w:anchor="_Toc150503046" w:history="1">
             <w:r>
               <w:rPr>
                 <w:rStyle w:val="Hyperlink"/>
@@ -398,7 +398,7 @@
                 <w:noProof/>
                 <w:webHidden/>
               </w:rPr>
-              <w:instrText xml:space="preserve"> PAGEREF _Toc139460850 \h </w:instrText>
+              <w:instrText xml:space="preserve"> PAGEREF _Toc150503046 \h </w:instrText>
             </w:r>
             <w:r>
               <w:rPr>
@@ -439,7 +439,7 @@
               <w:noProof/>
             </w:rPr>
           </w:pPr>
-          <w:hyperlink w:anchor="_Toc139460851" w:history="1">
+          <w:hyperlink w:anchor="_Toc150503047" w:history="1">
             <w:r>
               <w:rPr>
                 <w:rStyle w:val="Hyperlink"/>
@@ -466,7 +466,7 @@
                 <w:noProof/>
                 <w:webHidden/>
               </w:rPr>
-              <w:instrText xml:space="preserve"> PAGEREF _Toc139460851 \h </w:instrText>
+              <w:instrText xml:space="preserve"> PAGEREF _Toc150503047 \h </w:instrText>
             </w:r>
             <w:r>
               <w:rPr>
@@ -507,7 +507,7 @@
               <w:noProof/>
             </w:rPr>
           </w:pPr>
-          <w:hyperlink w:anchor="_Toc139460852" w:history="1">
+          <w:hyperlink w:anchor="_Toc150503048" w:history="1">
             <w:r>
               <w:rPr>
                 <w:rStyle w:val="Hyperlink"/>
@@ -534,7 +534,7 @@
                 <w:noProof/>
                 <w:webHidden/>
               </w:rPr>
-              <w:instrText xml:space="preserve"> PAGEREF _Toc139460852 \h </w:instrText>
+              <w:instrText xml:space="preserve"> PAGEREF _Toc150503048 \h </w:instrText>
             </w:r>
             <w:r>
               <w:rPr>
@@ -575,7 +575,7 @@
               <w:noProof/>
             </w:rPr>
           </w:pPr>
-          <w:hyperlink w:anchor="_Toc139460853" w:history="1">
+          <w:hyperlink w:anchor="_Toc150503049" w:history="1">
             <w:r>
               <w:rPr>
                 <w:rStyle w:val="Hyperlink"/>
@@ -602,7 +602,7 @@
                 <w:noProof/>
                 <w:webHidden/>
               </w:rPr>
-              <w:instrText xml:space="preserve"> PAGEREF _Toc139460853 \h </w:instrText>
+              <w:instrText xml:space="preserve"> PAGEREF _Toc150503049 \h </w:instrText>
             </w:r>
             <w:r>
               <w:rPr>
@@ -643,7 +643,7 @@
               <w:noProof/>
             </w:rPr>
           </w:pPr>
-          <w:hyperlink w:anchor="_Toc139460854" w:history="1">
+          <w:hyperlink w:anchor="_Toc150503050" w:history="1">
             <w:r>
               <w:rPr>
                 <w:rStyle w:val="Hyperlink"/>
@@ -670,7 +670,7 @@
                 <w:noProof/>
                 <w:webHidden/>
               </w:rPr>
-              <w:instrText xml:space="preserve"> PAGEREF _Toc139460854 \h </w:instrText>
+              <w:instrText xml:space="preserve"> PAGEREF _Toc150503050 \h </w:instrText>
             </w:r>
             <w:r>
               <w:rPr>
@@ -711,7 +711,7 @@
               <w:noProof/>
             </w:rPr>
           </w:pPr>
-          <w:hyperlink w:anchor="_Toc139460855" w:history="1">
+          <w:hyperlink w:anchor="_Toc150503051" w:history="1">
             <w:r>
               <w:rPr>
                 <w:rStyle w:val="Hyperlink"/>
@@ -738,7 +738,7 @@
                 <w:noProof/>
                 <w:webHidden/>
               </w:rPr>
-              <w:instrText xml:space="preserve"> PAGEREF _Toc139460855 \h </w:instrText>
+              <w:instrText xml:space="preserve"> PAGEREF _Toc150503051 \h </w:instrText>
             </w:r>
             <w:r>
               <w:rPr>
@@ -779,7 +779,7 @@
               <w:noProof/>
             </w:rPr>
           </w:pPr>
-          <w:hyperlink w:anchor="_Toc139460856" w:history="1">
+          <w:hyperlink w:anchor="_Toc150503052" w:history="1">
             <w:r>
               <w:rPr>
                 <w:rStyle w:val="Hyperlink"/>
@@ -806,7 +806,7 @@
                 <w:noProof/>
                 <w:webHidden/>
               </w:rPr>
-              <w:instrText xml:space="preserve"> PAGEREF _Toc139460856 \h </w:instrText>
+              <w:instrText xml:space="preserve"> PAGEREF _Toc150503052 \h </w:instrText>
             </w:r>
             <w:r>
               <w:rPr>
@@ -847,7 +847,7 @@
               <w:noProof/>
             </w:rPr>
           </w:pPr>
-          <w:hyperlink w:anchor="_Toc139460857" w:history="1">
+          <w:hyperlink w:anchor="_Toc150503053" w:history="1">
             <w:r>
               <w:rPr>
                 <w:rStyle w:val="Hyperlink"/>
@@ -874,7 +874,7 @@
                 <w:noProof/>
                 <w:webHidden/>
               </w:rPr>
-              <w:instrText xml:space="preserve"> PAGEREF _Toc139460857 \h </w:instrText>
+              <w:instrText xml:space="preserve"> PAGEREF _Toc150503053 \h </w:instrText>
             </w:r>
             <w:r>
               <w:rPr>
@@ -915,7 +915,7 @@
               <w:noProof/>
             </w:rPr>
           </w:pPr>
-          <w:hyperlink w:anchor="_Toc139460858" w:history="1">
+          <w:hyperlink w:anchor="_Toc150503054" w:history="1">
             <w:r>
               <w:rPr>
                 <w:rStyle w:val="Hyperlink"/>
@@ -942,7 +942,7 @@
                 <w:noProof/>
                 <w:webHidden/>
               </w:rPr>
-              <w:instrText xml:space="preserve"> PAGEREF _Toc139460858 \h </w:instrText>
+              <w:instrText xml:space="preserve"> PAGEREF _Toc150503054 \h </w:instrText>
             </w:r>
             <w:r>
               <w:rPr>
@@ -983,7 +983,7 @@
               <w:noProof/>
             </w:rPr>
           </w:pPr>
-          <w:hyperlink w:anchor="_Toc139460859" w:history="1">
+          <w:hyperlink w:anchor="_Toc150503055" w:history="1">
             <w:r>
               <w:rPr>
                 <w:rStyle w:val="Hyperlink"/>
@@ -1010,7 +1010,7 @@
                 <w:noProof/>
                 <w:webHidden/>
               </w:rPr>
-              <w:instrText xml:space="preserve"> PAGEREF _Toc139460859 \h </w:instrText>
+              <w:instrText xml:space="preserve"> PAGEREF _Toc150503055 \h </w:instrText>
             </w:r>
             <w:r>
               <w:rPr>
@@ -1051,7 +1051,7 @@
               <w:noProof/>
             </w:rPr>
           </w:pPr>
-          <w:hyperlink w:anchor="_Toc139460860" w:history="1">
+          <w:hyperlink w:anchor="_Toc150503056" w:history="1">
             <w:r>
               <w:rPr>
                 <w:rStyle w:val="Hyperlink"/>
@@ -1078,7 +1078,7 @@
                 <w:noProof/>
                 <w:webHidden/>
               </w:rPr>
-              <w:instrText xml:space="preserve"> PAGEREF _Toc139460860 \h </w:instrText>
+              <w:instrText xml:space="preserve"> PAGEREF _Toc150503056 \h </w:instrText>
             </w:r>
             <w:r>
               <w:rPr>
@@ -1119,7 +1119,7 @@
               <w:noProof/>
             </w:rPr>
           </w:pPr>
-          <w:hyperlink w:anchor="_Toc139460861" w:history="1">
+          <w:hyperlink w:anchor="_Toc150503057" w:history="1">
             <w:r>
               <w:rPr>
                 <w:rStyle w:val="Hyperlink"/>
@@ -1146,7 +1146,7 @@
                 <w:noProof/>
                 <w:webHidden/>
               </w:rPr>
-              <w:instrText xml:space="preserve"> PAGEREF _Toc139460861 \h </w:instrText>
+              <w:instrText xml:space="preserve"> PAGEREF _Toc150503057 \h </w:instrText>
             </w:r>
             <w:r>
               <w:rPr>
@@ -1187,7 +1187,7 @@
               <w:noProof/>
             </w:rPr>
           </w:pPr>
-          <w:hyperlink w:anchor="_Toc139460862" w:history="1">
+          <w:hyperlink w:anchor="_Toc150503058" w:history="1">
             <w:r>
               <w:rPr>
                 <w:rStyle w:val="Hyperlink"/>
@@ -1214,7 +1214,7 @@
                 <w:noProof/>
                 <w:webHidden/>
               </w:rPr>
-              <w:instrText xml:space="preserve"> PAGEREF _Toc139460862 \h </w:instrText>
+              <w:instrText xml:space="preserve"> PAGEREF _Toc150503058 \h </w:instrText>
             </w:r>
             <w:r>
               <w:rPr>
@@ -1255,7 +1255,7 @@
               <w:noProof/>
             </w:rPr>
           </w:pPr>
-          <w:hyperlink w:anchor="_Toc139460863" w:history="1">
+          <w:hyperlink w:anchor="_Toc150503059" w:history="1">
             <w:r>
               <w:rPr>
                 <w:rStyle w:val="Hyperlink"/>
@@ -1282,7 +1282,7 @@
                 <w:noProof/>
                 <w:webHidden/>
               </w:rPr>
-              <w:instrText xml:space="preserve"> PAGEREF _Toc139460863 \h </w:instrText>
+              <w:instrText xml:space="preserve"> PAGEREF _Toc150503059 \h </w:instrText>
             </w:r>
             <w:r>
               <w:rPr>
@@ -1323,7 +1323,7 @@
               <w:noProof/>
             </w:rPr>
           </w:pPr>
-          <w:hyperlink w:anchor="_Toc139460864" w:history="1">
+          <w:hyperlink w:anchor="_Toc150503060" w:history="1">
             <w:r>
               <w:rPr>
                 <w:rStyle w:val="Hyperlink"/>
@@ -1350,7 +1350,7 @@
                 <w:noProof/>
                 <w:webHidden/>
               </w:rPr>
-              <w:instrText xml:space="preserve"> PAGEREF _Toc139460864 \h </w:instrText>
+              <w:instrText xml:space="preserve"> PAGEREF _Toc150503060 \h </w:instrText>
             </w:r>
             <w:r>
               <w:rPr>
@@ -1391,7 +1391,7 @@
               <w:noProof/>
             </w:rPr>
           </w:pPr>
-          <w:hyperlink w:anchor="_Toc139460865" w:history="1">
+          <w:hyperlink w:anchor="_Toc150503061" w:history="1">
             <w:r>
               <w:rPr>
                 <w:rStyle w:val="Hyperlink"/>
@@ -1418,7 +1418,7 @@
                 <w:noProof/>
                 <w:webHidden/>
               </w:rPr>
-              <w:instrText xml:space="preserve"> PAGEREF _Toc139460865 \h </w:instrText>
+              <w:instrText xml:space="preserve"> PAGEREF _Toc150503061 \h </w:instrText>
             </w:r>
             <w:r>
               <w:rPr>
@@ -1459,7 +1459,7 @@
               <w:noProof/>
             </w:rPr>
           </w:pPr>
-          <w:hyperlink w:anchor="_Toc139460866" w:history="1">
+          <w:hyperlink w:anchor="_Toc150503062" w:history="1">
             <w:r>
               <w:rPr>
                 <w:rStyle w:val="Hyperlink"/>
@@ -1486,7 +1486,7 @@
                 <w:noProof/>
                 <w:webHidden/>
               </w:rPr>
-              <w:instrText xml:space="preserve"> PAGEREF _Toc139460866 \h </w:instrText>
+              <w:instrText xml:space="preserve"> PAGEREF _Toc150503062 \h </w:instrText>
             </w:r>
             <w:r>
               <w:rPr>
@@ -1527,7 +1527,7 @@
               <w:noProof/>
             </w:rPr>
           </w:pPr>
-          <w:hyperlink w:anchor="_Toc139460867" w:history="1">
+          <w:hyperlink w:anchor="_Toc150503063" w:history="1">
             <w:r>
               <w:rPr>
                 <w:rStyle w:val="Hyperlink"/>
@@ -1554,7 +1554,7 @@
                 <w:noProof/>
                 <w:webHidden/>
               </w:rPr>
-              <w:instrText xml:space="preserve"> PAGEREF _Toc139460867 \h </w:instrText>
+              <w:instrText xml:space="preserve"> PAGEREF _Toc150503063 \h </w:instrText>
             </w:r>
             <w:r>
               <w:rPr>
@@ -1595,7 +1595,7 @@
               <w:noProof/>
             </w:rPr>
           </w:pPr>
-          <w:hyperlink w:anchor="_Toc139460868" w:history="1">
+          <w:hyperlink w:anchor="_Toc150503064" w:history="1">
             <w:r>
               <w:rPr>
                 <w:rStyle w:val="Hyperlink"/>
@@ -1622,7 +1622,7 @@
                 <w:noProof/>
                 <w:webHidden/>
               </w:rPr>
-              <w:instrText xml:space="preserve"> PAGEREF _Toc139460868 \h </w:instrText>
+              <w:instrText xml:space="preserve"> PAGEREF _Toc150503064 \h </w:instrText>
             </w:r>
             <w:r>
               <w:rPr>
@@ -1663,7 +1663,7 @@
               <w:noProof/>
             </w:rPr>
           </w:pPr>
-          <w:hyperlink w:anchor="_Toc139460869" w:history="1">
+          <w:hyperlink w:anchor="_Toc150503065" w:history="1">
             <w:r>
               <w:rPr>
                 <w:rStyle w:val="Hyperlink"/>
@@ -1690,7 +1690,7 @@
                 <w:noProof/>
                 <w:webHidden/>
               </w:rPr>
-              <w:instrText xml:space="preserve"> PAGEREF _Toc139460869 \h </w:instrText>
+              <w:instrText xml:space="preserve"> PAGEREF _Toc150503065 \h </w:instrText>
             </w:r>
             <w:r>
               <w:rPr>
@@ -1731,7 +1731,7 @@
               <w:noProof/>
             </w:rPr>
           </w:pPr>
-          <w:hyperlink w:anchor="_Toc139460870" w:history="1">
+          <w:hyperlink w:anchor="_Toc150503066" w:history="1">
             <w:r>
               <w:rPr>
                 <w:rStyle w:val="Hyperlink"/>
@@ -1758,7 +1758,7 @@
                 <w:noProof/>
                 <w:webHidden/>
               </w:rPr>
-              <w:instrText xml:space="preserve"> PAGEREF _Toc139460870 \h </w:instrText>
+              <w:instrText xml:space="preserve"> PAGEREF _Toc150503066 \h </w:instrText>
             </w:r>
             <w:r>
               <w:rPr>
@@ -1799,7 +1799,7 @@
               <w:noProof/>
             </w:rPr>
           </w:pPr>
-          <w:hyperlink w:anchor="_Toc139460871" w:history="1">
+          <w:hyperlink w:anchor="_Toc150503067" w:history="1">
             <w:r>
               <w:rPr>
                 <w:rStyle w:val="Hyperlink"/>
@@ -1826,7 +1826,7 @@
                 <w:noProof/>
                 <w:webHidden/>
               </w:rPr>
-              <w:instrText xml:space="preserve"> PAGEREF _Toc139460871 \h </w:instrText>
+              <w:instrText xml:space="preserve"> PAGEREF _Toc150503067 \h </w:instrText>
             </w:r>
             <w:r>
               <w:rPr>
@@ -1867,7 +1867,7 @@
               <w:noProof/>
             </w:rPr>
           </w:pPr>
-          <w:hyperlink w:anchor="_Toc139460872" w:history="1">
+          <w:hyperlink w:anchor="_Toc150503068" w:history="1">
             <w:r>
               <w:rPr>
                 <w:rStyle w:val="Hyperlink"/>
@@ -1894,7 +1894,7 @@
                 <w:noProof/>
                 <w:webHidden/>
               </w:rPr>
-              <w:instrText xml:space="preserve"> PAGEREF _Toc139460872 \h </w:instrText>
+              <w:instrText xml:space="preserve"> PAGEREF _Toc150503068 \h </w:instrText>
             </w:r>
             <w:r>
               <w:rPr>
@@ -1935,7 +1935,7 @@
               <w:noProof/>
             </w:rPr>
           </w:pPr>
-          <w:hyperlink w:anchor="_Toc139460873" w:history="1">
+          <w:hyperlink w:anchor="_Toc150503069" w:history="1">
             <w:r>
               <w:rPr>
                 <w:rStyle w:val="Hyperlink"/>
@@ -1962,7 +1962,7 @@
                 <w:noProof/>
                 <w:webHidden/>
               </w:rPr>
-              <w:instrText xml:space="preserve"> PAGEREF _Toc139460873 \h </w:instrText>
+              <w:instrText xml:space="preserve"> PAGEREF _Toc150503069 \h </w:instrText>
             </w:r>
             <w:r>
               <w:rPr>
@@ -2003,7 +2003,7 @@
               <w:noProof/>
             </w:rPr>
           </w:pPr>
-          <w:hyperlink w:anchor="_Toc139460874" w:history="1">
+          <w:hyperlink w:anchor="_Toc150503070" w:history="1">
             <w:r>
               <w:rPr>
                 <w:rStyle w:val="Hyperlink"/>
@@ -2030,7 +2030,7 @@
                 <w:noProof/>
                 <w:webHidden/>
               </w:rPr>
-              <w:instrText xml:space="preserve"> PAGEREF _Toc139460874 \h </w:instrText>
+              <w:instrText xml:space="preserve"> PAGEREF _Toc150503070 \h </w:instrText>
             </w:r>
             <w:r>
               <w:rPr>
@@ -2071,7 +2071,7 @@
               <w:noProof/>
             </w:rPr>
           </w:pPr>
-          <w:hyperlink w:anchor="_Toc139460875" w:history="1">
+          <w:hyperlink w:anchor="_Toc150503071" w:history="1">
             <w:r>
               <w:rPr>
                 <w:rStyle w:val="Hyperlink"/>
@@ -2098,7 +2098,7 @@
                 <w:noProof/>
                 <w:webHidden/>
               </w:rPr>
-              <w:instrText xml:space="preserve"> PAGEREF _Toc139460875 \h </w:instrText>
+              <w:instrText xml:space="preserve"> PAGEREF _Toc150503071 \h </w:instrText>
             </w:r>
             <w:r>
               <w:rPr>
@@ -2139,7 +2139,7 @@
               <w:noProof/>
             </w:rPr>
           </w:pPr>
-          <w:hyperlink w:anchor="_Toc139460876" w:history="1">
+          <w:hyperlink w:anchor="_Toc150503072" w:history="1">
             <w:r>
               <w:rPr>
                 <w:rStyle w:val="Hyperlink"/>
@@ -2166,7 +2166,7 @@
                 <w:noProof/>
                 <w:webHidden/>
               </w:rPr>
-              <w:instrText xml:space="preserve"> PAGEREF _Toc139460876 \h </w:instrText>
+              <w:instrText xml:space="preserve"> PAGEREF _Toc150503072 \h </w:instrText>
             </w:r>
             <w:r>
               <w:rPr>
@@ -2207,7 +2207,7 @@
               <w:noProof/>
             </w:rPr>
           </w:pPr>
-          <w:hyperlink w:anchor="_Toc139460877" w:history="1">
+          <w:hyperlink w:anchor="_Toc150503073" w:history="1">
             <w:r>
               <w:rPr>
                 <w:rStyle w:val="Hyperlink"/>
@@ -2234,7 +2234,7 @@
                 <w:noProof/>
                 <w:webHidden/>
               </w:rPr>
-              <w:instrText xml:space="preserve"> PAGEREF _Toc139460877 \h </w:instrText>
+              <w:instrText xml:space="preserve"> PAGEREF _Toc150503073 \h </w:instrText>
             </w:r>
             <w:r>
               <w:rPr>
@@ -2275,7 +2275,7 @@
               <w:noProof/>
             </w:rPr>
           </w:pPr>
-          <w:hyperlink w:anchor="_Toc139460878" w:history="1">
+          <w:hyperlink w:anchor="_Toc150503074" w:history="1">
             <w:r>
               <w:rPr>
                 <w:rStyle w:val="Hyperlink"/>
@@ -2302,7 +2302,7 @@
                 <w:noProof/>
                 <w:webHidden/>
               </w:rPr>
-              <w:instrText xml:space="preserve"> PAGEREF _Toc139460878 \h </w:instrText>
+              <w:instrText xml:space="preserve"> PAGEREF _Toc150503074 \h </w:instrText>
             </w:r>
             <w:r>
               <w:rPr>
@@ -2343,7 +2343,7 @@
               <w:noProof/>
             </w:rPr>
           </w:pPr>
-          <w:hyperlink w:anchor="_Toc139460879" w:history="1">
+          <w:hyperlink w:anchor="_Toc150503075" w:history="1">
             <w:r>
               <w:rPr>
                 <w:rStyle w:val="Hyperlink"/>
@@ -2370,7 +2370,7 @@
                 <w:noProof/>
                 <w:webHidden/>
               </w:rPr>
-              <w:instrText xml:space="preserve"> PAGEREF _Toc139460879 \h </w:instrText>
+              <w:instrText xml:space="preserve"> PAGEREF _Toc150503075 \h </w:instrText>
             </w:r>
             <w:r>
               <w:rPr>
@@ -2411,7 +2411,7 @@
               <w:noProof/>
             </w:rPr>
           </w:pPr>
-          <w:hyperlink w:anchor="_Toc139460880" w:history="1">
+          <w:hyperlink w:anchor="_Toc150503076" w:history="1">
             <w:r>
               <w:rPr>
                 <w:rStyle w:val="Hyperlink"/>
@@ -2438,7 +2438,7 @@
                 <w:noProof/>
                 <w:webHidden/>
               </w:rPr>
-              <w:instrText xml:space="preserve"> PAGEREF _Toc139460880 \h </w:instrText>
+              <w:instrText xml:space="preserve"> PAGEREF _Toc150503076 \h </w:instrText>
             </w:r>
             <w:r>
               <w:rPr>
@@ -2479,7 +2479,7 @@
               <w:noProof/>
             </w:rPr>
           </w:pPr>
-          <w:hyperlink w:anchor="_Toc139460881" w:history="1">
+          <w:hyperlink w:anchor="_Toc150503077" w:history="1">
             <w:r>
               <w:rPr>
                 <w:rStyle w:val="Hyperlink"/>
@@ -2506,7 +2506,7 @@
                 <w:noProof/>
                 <w:webHidden/>
               </w:rPr>
-              <w:instrText xml:space="preserve"> PAGEREF _Toc139460881 \h </w:instrText>
+              <w:instrText xml:space="preserve"> PAGEREF _Toc150503077 \h </w:instrText>
             </w:r>
             <w:r>
               <w:rPr>
@@ -2547,7 +2547,7 @@
               <w:noProof/>
             </w:rPr>
           </w:pPr>
-          <w:hyperlink w:anchor="_Toc139460882" w:history="1">
+          <w:hyperlink w:anchor="_Toc150503078" w:history="1">
             <w:r>
               <w:rPr>
                 <w:rStyle w:val="Hyperlink"/>
@@ -2574,7 +2574,7 @@
                 <w:noProof/>
                 <w:webHidden/>
               </w:rPr>
-              <w:instrText xml:space="preserve"> PAGEREF _Toc139460882 \h </w:instrText>
+              <w:instrText xml:space="preserve"> PAGEREF _Toc150503078 \h </w:instrText>
             </w:r>
             <w:r>
               <w:rPr>
@@ -2615,7 +2615,7 @@
               <w:noProof/>
             </w:rPr>
           </w:pPr>
-          <w:hyperlink w:anchor="_Toc139460883" w:history="1">
+          <w:hyperlink w:anchor="_Toc150503079" w:history="1">
             <w:r>
               <w:rPr>
                 <w:rStyle w:val="Hyperlink"/>
@@ -2642,7 +2642,7 @@
                 <w:noProof/>
                 <w:webHidden/>
               </w:rPr>
-              <w:instrText xml:space="preserve"> PAGEREF _Toc139460883 \h </w:instrText>
+              <w:instrText xml:space="preserve"> PAGEREF _Toc150503079 \h </w:instrText>
             </w:r>
             <w:r>
               <w:rPr>
@@ -2683,7 +2683,7 @@
               <w:noProof/>
             </w:rPr>
           </w:pPr>
-          <w:hyperlink w:anchor="_Toc139460884" w:history="1">
+          <w:hyperlink w:anchor="_Toc150503080" w:history="1">
             <w:r>
               <w:rPr>
                 <w:rStyle w:val="Hyperlink"/>
@@ -2710,7 +2710,7 @@
                 <w:noProof/>
                 <w:webHidden/>
               </w:rPr>
-              <w:instrText xml:space="preserve"> PAGEREF _Toc139460884 \h </w:instrText>
+              <w:instrText xml:space="preserve"> PAGEREF _Toc150503080 \h </w:instrText>
             </w:r>
             <w:r>
               <w:rPr>
@@ -2751,7 +2751,7 @@
               <w:noProof/>
             </w:rPr>
           </w:pPr>
-          <w:hyperlink w:anchor="_Toc139460885" w:history="1">
+          <w:hyperlink w:anchor="_Toc150503081" w:history="1">
             <w:r>
               <w:rPr>
                 <w:rStyle w:val="Hyperlink"/>
@@ -2778,7 +2778,7 @@
                 <w:noProof/>
                 <w:webHidden/>
               </w:rPr>
-              <w:instrText xml:space="preserve"> PAGEREF _Toc139460885 \h </w:instrText>
+              <w:instrText xml:space="preserve"> PAGEREF _Toc150503081 \h </w:instrText>
             </w:r>
             <w:r>
               <w:rPr>
@@ -2819,7 +2819,7 @@
               <w:noProof/>
             </w:rPr>
           </w:pPr>
-          <w:hyperlink w:anchor="_Toc139460886" w:history="1">
+          <w:hyperlink w:anchor="_Toc150503082" w:history="1">
             <w:r>
               <w:rPr>
                 <w:rStyle w:val="Hyperlink"/>
@@ -2846,7 +2846,7 @@
                 <w:noProof/>
                 <w:webHidden/>
               </w:rPr>
-              <w:instrText xml:space="preserve"> PAGEREF _Toc139460886 \h </w:instrText>
+              <w:instrText xml:space="preserve"> PAGEREF _Toc150503082 \h </w:instrText>
             </w:r>
             <w:r>
               <w:rPr>
@@ -2887,7 +2887,7 @@
               <w:noProof/>
             </w:rPr>
           </w:pPr>
-          <w:hyperlink w:anchor="_Toc139460887" w:history="1">
+          <w:hyperlink w:anchor="_Toc150503083" w:history="1">
             <w:r>
               <w:rPr>
                 <w:rStyle w:val="Hyperlink"/>
@@ -2914,7 +2914,7 @@
                 <w:noProof/>
                 <w:webHidden/>
               </w:rPr>
-              <w:instrText xml:space="preserve"> PAGEREF _Toc139460887 \h </w:instrText>
+              <w:instrText xml:space="preserve"> PAGEREF _Toc150503083 \h </w:instrText>
             </w:r>
             <w:r>
               <w:rPr>
@@ -2955,7 +2955,7 @@
               <w:noProof/>
             </w:rPr>
           </w:pPr>
-          <w:hyperlink w:anchor="_Toc139460888" w:history="1">
+          <w:hyperlink w:anchor="_Toc150503084" w:history="1">
             <w:r>
               <w:rPr>
                 <w:rStyle w:val="Hyperlink"/>
@@ -2982,7 +2982,7 @@
                 <w:noProof/>
                 <w:webHidden/>
               </w:rPr>
-              <w:instrText xml:space="preserve"> PAGEREF _Toc139460888 \h </w:instrText>
+              <w:instrText xml:space="preserve"> PAGEREF _Toc150503084 \h </w:instrText>
             </w:r>
             <w:r>
               <w:rPr>
@@ -3023,7 +3023,7 @@
               <w:noProof/>
             </w:rPr>
           </w:pPr>
-          <w:hyperlink w:anchor="_Toc139460889" w:history="1">
+          <w:hyperlink w:anchor="_Toc150503085" w:history="1">
             <w:r>
               <w:rPr>
                 <w:rStyle w:val="Hyperlink"/>
@@ -3050,7 +3050,7 @@
                 <w:noProof/>
                 <w:webHidden/>
               </w:rPr>
-              <w:instrText xml:space="preserve"> PAGEREF _Toc139460889 \h </w:instrText>
+              <w:instrText xml:space="preserve"> PAGEREF _Toc150503085 \h </w:instrText>
             </w:r>
             <w:r>
               <w:rPr>
@@ -3091,7 +3091,7 @@
               <w:noProof/>
             </w:rPr>
           </w:pPr>
-          <w:hyperlink w:anchor="_Toc139460890" w:history="1">
+          <w:hyperlink w:anchor="_Toc150503086" w:history="1">
             <w:r>
               <w:rPr>
                 <w:rStyle w:val="Hyperlink"/>
@@ -3118,7 +3118,7 @@
                 <w:noProof/>
                 <w:webHidden/>
               </w:rPr>
-              <w:instrText xml:space="preserve"> PAGEREF _Toc139460890 \h </w:instrText>
+              <w:instrText xml:space="preserve"> PAGEREF _Toc150503086 \h </w:instrText>
             </w:r>
             <w:r>
               <w:rPr>
@@ -3159,7 +3159,7 @@
               <w:noProof/>
             </w:rPr>
           </w:pPr>
-          <w:hyperlink w:anchor="_Toc139460891" w:history="1">
+          <w:hyperlink w:anchor="_Toc150503087" w:history="1">
             <w:r>
               <w:rPr>
                 <w:rStyle w:val="Hyperlink"/>
@@ -3186,7 +3186,7 @@
                 <w:noProof/>
                 <w:webHidden/>
               </w:rPr>
-              <w:instrText xml:space="preserve"> PAGEREF _Toc139460891 \h </w:instrText>
+              <w:instrText xml:space="preserve"> PAGEREF _Toc150503087 \h </w:instrText>
             </w:r>
             <w:r>
               <w:rPr>
@@ -3227,7 +3227,7 @@
               <w:noProof/>
             </w:rPr>
           </w:pPr>
-          <w:hyperlink w:anchor="_Toc139460892" w:history="1">
+          <w:hyperlink w:anchor="_Toc150503088" w:history="1">
             <w:r>
               <w:rPr>
                 <w:rStyle w:val="Hyperlink"/>
@@ -3254,7 +3254,7 @@
                 <w:noProof/>
                 <w:webHidden/>
               </w:rPr>
-              <w:instrText xml:space="preserve"> PAGEREF _Toc139460892 \h </w:instrText>
+              <w:instrText xml:space="preserve"> PAGEREF _Toc150503088 \h </w:instrText>
             </w:r>
             <w:r>
               <w:rPr>
@@ -3295,7 +3295,7 @@
               <w:noProof/>
             </w:rPr>
           </w:pPr>
-          <w:hyperlink w:anchor="_Toc139460893" w:history="1">
+          <w:hyperlink w:anchor="_Toc150503089" w:history="1">
             <w:r>
               <w:rPr>
                 <w:rStyle w:val="Hyperlink"/>
@@ -3322,7 +3322,7 @@
                 <w:noProof/>
                 <w:webHidden/>
               </w:rPr>
-              <w:instrText xml:space="preserve"> PAGEREF _Toc139460893 \h </w:instrText>
+              <w:instrText xml:space="preserve"> PAGEREF _Toc150503089 \h </w:instrText>
             </w:r>
             <w:r>
               <w:rPr>
@@ -3363,7 +3363,7 @@
               <w:noProof/>
             </w:rPr>
           </w:pPr>
-          <w:hyperlink w:anchor="_Toc139460894" w:history="1">
+          <w:hyperlink w:anchor="_Toc150503090" w:history="1">
             <w:r>
               <w:rPr>
                 <w:rStyle w:val="Hyperlink"/>
@@ -3390,7 +3390,7 @@
                 <w:noProof/>
                 <w:webHidden/>
               </w:rPr>
-              <w:instrText xml:space="preserve"> PAGEREF _Toc139460894 \h </w:instrText>
+              <w:instrText xml:space="preserve"> PAGEREF _Toc150503090 \h </w:instrText>
             </w:r>
             <w:r>
               <w:rPr>
@@ -3431,7 +3431,7 @@
               <w:noProof/>
             </w:rPr>
           </w:pPr>
-          <w:hyperlink w:anchor="_Toc139460895" w:history="1">
+          <w:hyperlink w:anchor="_Toc150503091" w:history="1">
             <w:r>
               <w:rPr>
                 <w:rStyle w:val="Hyperlink"/>
@@ -3458,7 +3458,7 @@
                 <w:noProof/>
                 <w:webHidden/>
               </w:rPr>
-              <w:instrText xml:space="preserve"> PAGEREF _Toc139460895 \h </w:instrText>
+              <w:instrText xml:space="preserve"> PAGEREF _Toc150503091 \h </w:instrText>
             </w:r>
             <w:r>
               <w:rPr>
@@ -3499,7 +3499,7 @@
               <w:noProof/>
             </w:rPr>
           </w:pPr>
-          <w:hyperlink w:anchor="_Toc139460896" w:history="1">
+          <w:hyperlink w:anchor="_Toc150503092" w:history="1">
             <w:r>
               <w:rPr>
                 <w:rStyle w:val="Hyperlink"/>
@@ -3526,7 +3526,7 @@
                 <w:noProof/>
                 <w:webHidden/>
               </w:rPr>
-              <w:instrText xml:space="preserve"> PAGEREF _Toc139460896 \h </w:instrText>
+              <w:instrText xml:space="preserve"> PAGEREF _Toc150503092 \h </w:instrText>
             </w:r>
             <w:r>
               <w:rPr>
@@ -3567,7 +3567,7 @@
               <w:noProof/>
             </w:rPr>
           </w:pPr>
-          <w:hyperlink w:anchor="_Toc139460897" w:history="1">
+          <w:hyperlink w:anchor="_Toc150503093" w:history="1">
             <w:r>
               <w:rPr>
                 <w:rStyle w:val="Hyperlink"/>
@@ -3594,7 +3594,7 @@
                 <w:noProof/>
                 <w:webHidden/>
               </w:rPr>
-              <w:instrText xml:space="preserve"> PAGEREF _Toc139460897 \h </w:instrText>
+              <w:instrText xml:space="preserve"> PAGEREF _Toc150503093 \h </w:instrText>
             </w:r>
             <w:r>
               <w:rPr>
@@ -3635,7 +3635,7 @@
               <w:noProof/>
             </w:rPr>
           </w:pPr>
-          <w:hyperlink w:anchor="_Toc139460898" w:history="1">
+          <w:hyperlink w:anchor="_Toc150503094" w:history="1">
             <w:r>
               <w:rPr>
                 <w:rStyle w:val="Hyperlink"/>
@@ -3662,7 +3662,7 @@
                 <w:noProof/>
                 <w:webHidden/>
               </w:rPr>
-              <w:instrText xml:space="preserve"> PAGEREF _Toc139460898 \h </w:instrText>
+              <w:instrText xml:space="preserve"> PAGEREF _Toc150503094 \h </w:instrText>
             </w:r>
             <w:r>
               <w:rPr>
@@ -3703,7 +3703,7 @@
               <w:noProof/>
             </w:rPr>
           </w:pPr>
-          <w:hyperlink w:anchor="_Toc139460899" w:history="1">
+          <w:hyperlink w:anchor="_Toc150503095" w:history="1">
             <w:r>
               <w:rPr>
                 <w:rStyle w:val="Hyperlink"/>
@@ -3730,7 +3730,7 @@
                 <w:noProof/>
                 <w:webHidden/>
               </w:rPr>
-              <w:instrText xml:space="preserve"> PAGEREF _Toc139460899 \h </w:instrText>
+              <w:instrText xml:space="preserve"> PAGEREF _Toc150503095 \h </w:instrText>
             </w:r>
             <w:r>
               <w:rPr>
@@ -3771,13 +3771,13 @@
               <w:noProof/>
             </w:rPr>
           </w:pPr>
-          <w:hyperlink w:anchor="_Toc139460900" w:history="1">
+          <w:hyperlink w:anchor="_Toc150503096" w:history="1">
             <w:r>
               <w:rPr>
                 <w:rStyle w:val="Hyperlink"/>
                 <w:noProof/>
               </w:rPr>
-              <w:t>QESimpleShape</w:t>
+              <w:t>QSimpleShape and QESimpleShape</w:t>
             </w:r>
             <w:r>
               <w:rPr>
@@ -3798,7 +3798,7 @@
                 <w:noProof/>
                 <w:webHidden/>
               </w:rPr>
-              <w:instrText xml:space="preserve"> PAGEREF _Toc139460900 \h </w:instrText>
+              <w:instrText xml:space="preserve"> PAGEREF _Toc150503096 \h </w:instrText>
             </w:r>
             <w:r>
               <w:rPr>
@@ -3839,7 +3839,7 @@
               <w:noProof/>
             </w:rPr>
           </w:pPr>
-          <w:hyperlink w:anchor="_Toc139460901" w:history="1">
+          <w:hyperlink w:anchor="_Toc150503097" w:history="1">
             <w:r>
               <w:rPr>
                 <w:rStyle w:val="Hyperlink"/>
@@ -3866,7 +3866,7 @@
                 <w:noProof/>
                 <w:webHidden/>
               </w:rPr>
-              <w:instrText xml:space="preserve"> PAGEREF _Toc139460901 \h </w:instrText>
+              <w:instrText xml:space="preserve"> PAGEREF _Toc150503097 \h </w:instrText>
             </w:r>
             <w:r>
               <w:rPr>
@@ -3886,7 +3886,7 @@
                 <w:noProof/>
                 <w:webHidden/>
               </w:rPr>
-              <w:t>65</w:t>
+              <w:t>63</w:t>
             </w:r>
             <w:r>
               <w:rPr>
@@ -3907,7 +3907,7 @@
               <w:noProof/>
             </w:rPr>
           </w:pPr>
-          <w:hyperlink w:anchor="_Toc139460902" w:history="1">
+          <w:hyperlink w:anchor="_Toc150503098" w:history="1">
             <w:r>
               <w:rPr>
                 <w:rStyle w:val="Hyperlink"/>
@@ -3934,7 +3934,7 @@
                 <w:noProof/>
                 <w:webHidden/>
               </w:rPr>
-              <w:instrText xml:space="preserve"> PAGEREF _Toc139460902 \h </w:instrText>
+              <w:instrText xml:space="preserve"> PAGEREF _Toc150503098 \h </w:instrText>
             </w:r>
             <w:r>
               <w:rPr>
@@ -3954,7 +3954,7 @@
                 <w:noProof/>
                 <w:webHidden/>
               </w:rPr>
-              <w:t>66</w:t>
+              <w:t>64</w:t>
             </w:r>
             <w:r>
               <w:rPr>
@@ -3975,7 +3975,7 @@
               <w:noProof/>
             </w:rPr>
           </w:pPr>
-          <w:hyperlink w:anchor="_Toc139460903" w:history="1">
+          <w:hyperlink w:anchor="_Toc150503099" w:history="1">
             <w:r>
               <w:rPr>
                 <w:rStyle w:val="Hyperlink"/>
@@ -4002,7 +4002,7 @@
                 <w:noProof/>
                 <w:webHidden/>
               </w:rPr>
-              <w:instrText xml:space="preserve"> PAGEREF _Toc139460903 \h </w:instrText>
+              <w:instrText xml:space="preserve"> PAGEREF _Toc150503099 \h </w:instrText>
             </w:r>
             <w:r>
               <w:rPr>
@@ -4022,7 +4022,7 @@
                 <w:noProof/>
                 <w:webHidden/>
               </w:rPr>
-              <w:t>67</w:t>
+              <w:t>64</w:t>
             </w:r>
             <w:r>
               <w:rPr>
@@ -4043,7 +4043,7 @@
               <w:noProof/>
             </w:rPr>
           </w:pPr>
-          <w:hyperlink w:anchor="_Toc139460904" w:history="1">
+          <w:hyperlink w:anchor="_Toc150503100" w:history="1">
             <w:r>
               <w:rPr>
                 <w:rStyle w:val="Hyperlink"/>
@@ -4070,7 +4070,7 @@
                 <w:noProof/>
                 <w:webHidden/>
               </w:rPr>
-              <w:instrText xml:space="preserve"> PAGEREF _Toc139460904 \h </w:instrText>
+              <w:instrText xml:space="preserve"> PAGEREF _Toc150503100 \h </w:instrText>
             </w:r>
             <w:r>
               <w:rPr>
@@ -4090,7 +4090,7 @@
                 <w:noProof/>
                 <w:webHidden/>
               </w:rPr>
-              <w:t>67</w:t>
+              <w:t>64</w:t>
             </w:r>
             <w:r>
               <w:rPr>
@@ -4111,7 +4111,7 @@
               <w:noProof/>
             </w:rPr>
           </w:pPr>
-          <w:hyperlink w:anchor="_Toc139460905" w:history="1">
+          <w:hyperlink w:anchor="_Toc150503101" w:history="1">
             <w:r>
               <w:rPr>
                 <w:rStyle w:val="Hyperlink"/>
@@ -4138,7 +4138,7 @@
                 <w:noProof/>
                 <w:webHidden/>
               </w:rPr>
-              <w:instrText xml:space="preserve"> PAGEREF _Toc139460905 \h </w:instrText>
+              <w:instrText xml:space="preserve"> PAGEREF _Toc150503101 \h </w:instrText>
             </w:r>
             <w:r>
               <w:rPr>
@@ -4158,7 +4158,7 @@
                 <w:noProof/>
                 <w:webHidden/>
               </w:rPr>
-              <w:t>68</w:t>
+              <w:t>65</w:t>
             </w:r>
             <w:r>
               <w:rPr>
@@ -4179,7 +4179,7 @@
               <w:noProof/>
             </w:rPr>
           </w:pPr>
-          <w:hyperlink w:anchor="_Toc139460906" w:history="1">
+          <w:hyperlink w:anchor="_Toc150503102" w:history="1">
             <w:r>
               <w:rPr>
                 <w:rStyle w:val="Hyperlink"/>
@@ -4206,7 +4206,7 @@
                 <w:noProof/>
                 <w:webHidden/>
               </w:rPr>
-              <w:instrText xml:space="preserve"> PAGEREF _Toc139460906 \h </w:instrText>
+              <w:instrText xml:space="preserve"> PAGEREF _Toc150503102 \h </w:instrText>
             </w:r>
             <w:r>
               <w:rPr>
@@ -4226,7 +4226,7 @@
                 <w:noProof/>
                 <w:webHidden/>
               </w:rPr>
-              <w:t>68</w:t>
+              <w:t>65</w:t>
             </w:r>
             <w:r>
               <w:rPr>
@@ -4247,7 +4247,7 @@
               <w:noProof/>
             </w:rPr>
           </w:pPr>
-          <w:hyperlink w:anchor="_Toc139460907" w:history="1">
+          <w:hyperlink w:anchor="_Toc150503103" w:history="1">
             <w:r>
               <w:rPr>
                 <w:rStyle w:val="Hyperlink"/>
@@ -4274,7 +4274,7 @@
                 <w:noProof/>
                 <w:webHidden/>
               </w:rPr>
-              <w:instrText xml:space="preserve"> PAGEREF _Toc139460907 \h </w:instrText>
+              <w:instrText xml:space="preserve"> PAGEREF _Toc150503103 \h </w:instrText>
             </w:r>
             <w:r>
               <w:rPr>
@@ -4294,7 +4294,7 @@
                 <w:noProof/>
                 <w:webHidden/>
               </w:rPr>
-              <w:t>70</w:t>
+              <w:t>67</w:t>
             </w:r>
             <w:r>
               <w:rPr>
@@ -4315,7 +4315,7 @@
               <w:noProof/>
             </w:rPr>
           </w:pPr>
-          <w:hyperlink w:anchor="_Toc139460908" w:history="1">
+          <w:hyperlink w:anchor="_Toc150503104" w:history="1">
             <w:r>
               <w:rPr>
                 <w:rStyle w:val="Hyperlink"/>
@@ -4342,7 +4342,7 @@
                 <w:noProof/>
                 <w:webHidden/>
               </w:rPr>
-              <w:instrText xml:space="preserve"> PAGEREF _Toc139460908 \h </w:instrText>
+              <w:instrText xml:space="preserve"> PAGEREF _Toc150503104 \h </w:instrText>
             </w:r>
             <w:r>
               <w:rPr>
@@ -4362,7 +4362,7 @@
                 <w:noProof/>
                 <w:webHidden/>
               </w:rPr>
-              <w:t>70</w:t>
+              <w:t>67</w:t>
             </w:r>
             <w:r>
               <w:rPr>
@@ -4396,7 +4396,7 @@
         <w:pStyle w:val="Heading1"/>
       </w:pPr>
       <w:bookmarkStart w:id="0" w:name="_Ref342384189"/>
-      <w:bookmarkStart w:id="1" w:name="_Toc139460850"/>
+      <w:bookmarkStart w:id="1" w:name="_Toc150503046"/>
       <w:r>
         <w:lastRenderedPageBreak/>
         <w:t>Introduction</w:t>
@@ -4478,7 +4478,7 @@
       <w:pPr>
         <w:pStyle w:val="Heading2"/>
       </w:pPr>
-      <w:bookmarkStart w:id="2" w:name="_Toc139460851"/>
+      <w:bookmarkStart w:id="2" w:name="_Toc150503047"/>
       <w:r>
         <w:t>License</w:t>
       </w:r>
@@ -4519,7 +4519,7 @@
       <w:pPr>
         <w:pStyle w:val="Heading1"/>
       </w:pPr>
-      <w:bookmarkStart w:id="3" w:name="_Toc139460852"/>
+      <w:bookmarkStart w:id="3" w:name="_Toc150503048"/>
       <w:r>
         <w:t>QE2DDataVisualisation</w:t>
       </w:r>
@@ -4540,7 +4540,7 @@
       <w:pPr>
         <w:pStyle w:val="Heading1"/>
       </w:pPr>
-      <w:bookmarkStart w:id="4" w:name="_Toc139460853"/>
+      <w:bookmarkStart w:id="4" w:name="_Toc150503049"/>
       <w:r>
         <w:t>QEAnalogIndicator and QEAnalogProgressBar</w:t>
       </w:r>
@@ -4738,7 +4738,7 @@
       <w:pPr>
         <w:pStyle w:val="Heading1"/>
       </w:pPr>
-      <w:bookmarkStart w:id="5" w:name="_Toc139460854"/>
+      <w:bookmarkStart w:id="5" w:name="_Toc150503050"/>
       <w:r>
         <w:t>QEArchiveStatus</w:t>
       </w:r>
@@ -4889,7 +4889,7 @@
       <w:pPr>
         <w:pStyle w:val="Heading1"/>
       </w:pPr>
-      <w:bookmarkStart w:id="6" w:name="_Toc139460855"/>
+      <w:bookmarkStart w:id="6" w:name="_Toc150503051"/>
       <w:r>
         <w:t>QAnalogS</w:t>
       </w:r>
@@ -4947,7 +4947,7 @@
       <w:pPr>
         <w:pStyle w:val="Heading2"/>
       </w:pPr>
-      <w:bookmarkStart w:id="7" w:name="_Toc139460856"/>
+      <w:bookmarkStart w:id="7" w:name="_Toc150503052"/>
       <w:r>
         <w:lastRenderedPageBreak/>
         <w:t>QAnalogSlider</w:t>
@@ -6025,7 +6025,7 @@
       <w:pPr>
         <w:pStyle w:val="Heading2"/>
       </w:pPr>
-      <w:bookmarkStart w:id="10" w:name="_Toc139460857"/>
+      <w:bookmarkStart w:id="10" w:name="_Toc150503053"/>
       <w:r>
         <w:lastRenderedPageBreak/>
         <w:t>QEAnalogSlider</w:t>
@@ -6050,7 +6050,7 @@
       <w:pPr>
         <w:pStyle w:val="Heading1"/>
       </w:pPr>
-      <w:bookmarkStart w:id="11" w:name="_Toc139460858"/>
+      <w:bookmarkStart w:id="11" w:name="_Toc150503054"/>
       <w:r>
         <w:t xml:space="preserve">QBitStatus and </w:t>
       </w:r>
@@ -6071,7 +6071,7 @@
       <w:pPr>
         <w:pStyle w:val="Heading1"/>
       </w:pPr>
-      <w:bookmarkStart w:id="12" w:name="_Toc139460859"/>
+      <w:bookmarkStart w:id="12" w:name="_Toc150503055"/>
       <w:r>
         <w:t>QEComboBox</w:t>
       </w:r>
@@ -6214,7 +6214,7 @@
       <w:pPr>
         <w:pStyle w:val="Heading1"/>
       </w:pPr>
-      <w:bookmarkStart w:id="14" w:name="_Toc139460860"/>
+      <w:bookmarkStart w:id="14" w:name="_Toc150503056"/>
       <w:r>
         <w:t>QEConfiguredLayout</w:t>
       </w:r>
@@ -7022,7 +7022,7 @@
       <w:pPr>
         <w:pStyle w:val="Heading1"/>
       </w:pPr>
-      <w:bookmarkStart w:id="17" w:name="_Toc139460861"/>
+      <w:bookmarkStart w:id="17" w:name="_Toc150503057"/>
       <w:r>
         <w:t>QECorrelation</w:t>
       </w:r>
@@ -7520,7 +7520,7 @@
       <w:pPr>
         <w:pStyle w:val="Heading1"/>
       </w:pPr>
-      <w:bookmarkStart w:id="20" w:name="_Toc139460862"/>
+      <w:bookmarkStart w:id="20" w:name="_Toc150503058"/>
       <w:r>
         <w:t>QEDat</w:t>
       </w:r>
@@ -7556,7 +7556,7 @@
       <w:pPr>
         <w:pStyle w:val="Heading1"/>
       </w:pPr>
-      <w:bookmarkStart w:id="21" w:name="_Toc139460863"/>
+      <w:bookmarkStart w:id="21" w:name="_Toc150503059"/>
       <w:r>
         <w:t>QEFileBrowser</w:t>
       </w:r>
@@ -8374,7 +8374,7 @@
       </w:pPr>
       <w:bookmarkStart w:id="23" w:name="_Ref397331074"/>
       <w:bookmarkStart w:id="24" w:name="_Ref397331077"/>
-      <w:bookmarkStart w:id="25" w:name="_Toc139460864"/>
+      <w:bookmarkStart w:id="25" w:name="_Toc150503060"/>
       <w:r>
         <w:t>QEFileImage</w:t>
       </w:r>
@@ -8399,7 +8399,7 @@
       </w:pPr>
       <w:bookmarkStart w:id="26" w:name="_Ref392602145"/>
       <w:bookmarkStart w:id="27" w:name="_Ref392602154"/>
-      <w:bookmarkStart w:id="28" w:name="_Toc139460865"/>
+      <w:bookmarkStart w:id="28" w:name="_Toc150503061"/>
       <w:r>
         <w:lastRenderedPageBreak/>
         <w:t>QEForm</w:t>
@@ -8846,7 +8846,7 @@
       <w:pPr>
         <w:pStyle w:val="Heading1"/>
       </w:pPr>
-      <w:bookmarkStart w:id="30" w:name="_Toc139460866"/>
+      <w:bookmarkStart w:id="30" w:name="_Toc150503062"/>
       <w:r>
         <w:lastRenderedPageBreak/>
         <w:t>QEFormGrid</w:t>
@@ -8926,7 +8926,7 @@
       <w:pPr>
         <w:pStyle w:val="Heading3"/>
       </w:pPr>
-      <w:bookmarkStart w:id="31" w:name="_Toc139460867"/>
+      <w:bookmarkStart w:id="31" w:name="_Toc150503063"/>
       <w:r>
         <w:t>Properties</w:t>
       </w:r>
@@ -9498,7 +9498,7 @@
       <w:pPr>
         <w:pStyle w:val="Heading3"/>
       </w:pPr>
-      <w:bookmarkStart w:id="32" w:name="_Toc139460868"/>
+      <w:bookmarkStart w:id="32" w:name="_Toc150503064"/>
       <w:r>
         <w:t>Nested QEF</w:t>
       </w:r>
@@ -9563,7 +9563,7 @@
       <w:pPr>
         <w:pStyle w:val="Heading3"/>
       </w:pPr>
-      <w:bookmarkStart w:id="33" w:name="_Toc139460869"/>
+      <w:bookmarkStart w:id="33" w:name="_Toc150503065"/>
       <w:r>
         <w:t>Examples</w:t>
       </w:r>
@@ -9937,7 +9937,7 @@
         <w:pStyle w:val="Heading1"/>
       </w:pPr>
       <w:bookmarkStart w:id="38" w:name="_Ref358906726"/>
-      <w:bookmarkStart w:id="39" w:name="_Toc139460870"/>
+      <w:bookmarkStart w:id="39" w:name="_Toc150503066"/>
       <w:r>
         <w:t>QEFrame</w:t>
       </w:r>
@@ -10008,7 +10008,7 @@
       <w:pPr>
         <w:pStyle w:val="Heading1"/>
       </w:pPr>
-      <w:bookmarkStart w:id="40" w:name="_Toc139460871"/>
+      <w:bookmarkStart w:id="40" w:name="_Toc150503067"/>
       <w:r>
         <w:t>QEGeneralEdit</w:t>
       </w:r>
@@ -10743,7 +10743,7 @@
       <w:pPr>
         <w:pStyle w:val="Heading1"/>
       </w:pPr>
-      <w:bookmarkStart w:id="47" w:name="_Toc139460872"/>
+      <w:bookmarkStart w:id="47" w:name="_Toc150503068"/>
       <w:r>
         <w:t>QEGroupBox</w:t>
       </w:r>
@@ -10888,7 +10888,7 @@
       <w:pPr>
         <w:pStyle w:val="Heading1"/>
       </w:pPr>
-      <w:bookmarkStart w:id="49" w:name="_Toc139460873"/>
+      <w:bookmarkStart w:id="49" w:name="_Toc150503069"/>
       <w:r>
         <w:t>QEImage</w:t>
       </w:r>
@@ -10904,7 +10904,7 @@
         <w:pStyle w:val="Heading1"/>
       </w:pPr>
       <w:bookmarkStart w:id="50" w:name="_Ref379280921"/>
-      <w:bookmarkStart w:id="51" w:name="_Toc139460874"/>
+      <w:bookmarkStart w:id="51" w:name="_Toc150503070"/>
       <w:r>
         <w:t>QELabel</w:t>
       </w:r>
@@ -11399,7 +11399,7 @@
       <w:pPr>
         <w:pStyle w:val="Heading1"/>
       </w:pPr>
-      <w:bookmarkStart w:id="52" w:name="_Toc139460875"/>
+      <w:bookmarkStart w:id="52" w:name="_Toc150503071"/>
       <w:r>
         <w:lastRenderedPageBreak/>
         <w:t>QEDescriptionLabel</w:t>
@@ -11537,7 +11537,7 @@
       <w:pPr>
         <w:pStyle w:val="Heading1"/>
       </w:pPr>
-      <w:bookmarkStart w:id="53" w:name="_Toc139460876"/>
+      <w:bookmarkStart w:id="53" w:name="_Toc150503072"/>
       <w:r>
         <w:t>QELCDNumber</w:t>
       </w:r>
@@ -11733,7 +11733,7 @@
         <w:pStyle w:val="Heading1"/>
       </w:pPr>
       <w:bookmarkStart w:id="55" w:name="_Ref353526166"/>
-      <w:bookmarkStart w:id="56" w:name="_Toc139460877"/>
+      <w:bookmarkStart w:id="56" w:name="_Toc150503073"/>
       <w:r>
         <w:t>QELineEdit</w:t>
       </w:r>
@@ -11769,7 +11769,7 @@
         <w:pStyle w:val="Heading1"/>
       </w:pPr>
       <w:bookmarkStart w:id="57" w:name="_Ref507421987"/>
-      <w:bookmarkStart w:id="58" w:name="_Toc139460878"/>
+      <w:bookmarkStart w:id="58" w:name="_Toc150503074"/>
       <w:r>
         <w:t>QELink</w:t>
       </w:r>
@@ -12053,7 +12053,7 @@
       <w:pPr>
         <w:pStyle w:val="Heading1"/>
       </w:pPr>
-      <w:bookmarkStart w:id="62" w:name="_Toc139460879"/>
+      <w:bookmarkStart w:id="62" w:name="_Toc150503075"/>
       <w:r>
         <w:t>QECalcout</w:t>
       </w:r>
@@ -12251,7 +12251,7 @@
       </w:pPr>
       <w:bookmarkStart w:id="63" w:name="_Ref351548242"/>
       <w:bookmarkStart w:id="64" w:name="_Ref351548245"/>
-      <w:bookmarkStart w:id="65" w:name="_Toc139460880"/>
+      <w:bookmarkStart w:id="65" w:name="_Toc150503076"/>
       <w:r>
         <w:t>QELog</w:t>
       </w:r>
@@ -12637,7 +12637,7 @@
       </w:pPr>
       <w:bookmarkStart w:id="66" w:name="_Ref356249717"/>
       <w:bookmarkStart w:id="67" w:name="_Ref356249720"/>
-      <w:bookmarkStart w:id="68" w:name="_Toc139460881"/>
+      <w:bookmarkStart w:id="68" w:name="_Toc150503077"/>
       <w:r>
         <w:t>QELogin</w:t>
       </w:r>
@@ -13254,7 +13254,7 @@
       </w:pPr>
       <w:bookmarkStart w:id="71" w:name="_Ref353462448"/>
       <w:bookmarkStart w:id="72" w:name="_Ref353525609"/>
-      <w:bookmarkStart w:id="73" w:name="_Toc139460882"/>
+      <w:bookmarkStart w:id="73" w:name="_Toc150503078"/>
       <w:r>
         <w:t>QNumericEdit and QENumericEdit</w:t>
       </w:r>
@@ -13277,7 +13277,7 @@
       <w:pPr>
         <w:pStyle w:val="Heading1"/>
       </w:pPr>
-      <w:bookmarkStart w:id="74" w:name="_Toc139460883"/>
+      <w:bookmarkStart w:id="74" w:name="_Toc150503079"/>
       <w:r>
         <w:t>QEPeriodic</w:t>
       </w:r>
@@ -14983,7 +14983,7 @@
       <w:pPr>
         <w:pStyle w:val="Heading1"/>
       </w:pPr>
-      <w:bookmarkStart w:id="80" w:name="_Toc139460884"/>
+      <w:bookmarkStart w:id="80" w:name="_Toc150503080"/>
       <w:r>
         <w:t>QEPlot</w:t>
       </w:r>
@@ -14999,7 +14999,7 @@
         <w:pStyle w:val="Heading1"/>
       </w:pPr>
       <w:bookmarkStart w:id="81" w:name="_Toc364694279"/>
-      <w:bookmarkStart w:id="82" w:name="_Toc139460885"/>
+      <w:bookmarkStart w:id="82" w:name="_Toc150503081"/>
       <w:r>
         <w:t>QEPlotter</w:t>
       </w:r>
@@ -15017,7 +15017,7 @@
       </w:pPr>
       <w:bookmarkStart w:id="83" w:name="_Ref357595416"/>
       <w:bookmarkStart w:id="84" w:name="_Ref357595418"/>
-      <w:bookmarkStart w:id="85" w:name="_Toc139460886"/>
+      <w:bookmarkStart w:id="85" w:name="_Toc150503082"/>
       <w:r>
         <w:t>QEPushButton, QERadioButton and QECheckBox</w:t>
       </w:r>
@@ -18091,7 +18091,7 @@
       <w:bookmarkStart w:id="86" w:name="_Ref430080296"/>
       <w:bookmarkStart w:id="87" w:name="_Ref430080310"/>
       <w:bookmarkStart w:id="88" w:name="_Ref430080315"/>
-      <w:bookmarkStart w:id="89" w:name="_Toc139460887"/>
+      <w:bookmarkStart w:id="89" w:name="_Toc150503083"/>
       <w:r>
         <w:t>QEMenuButton</w:t>
       </w:r>
@@ -18125,7 +18125,7 @@
       <w:pPr>
         <w:pStyle w:val="Heading1"/>
       </w:pPr>
-      <w:bookmarkStart w:id="91" w:name="_Toc139460888"/>
+      <w:bookmarkStart w:id="91" w:name="_Toc150503084"/>
       <w:bookmarkEnd w:id="90"/>
       <w:r>
         <w:t>QEPvLoadSave</w:t>
@@ -18141,7 +18141,7 @@
       <w:pPr>
         <w:pStyle w:val="Heading1"/>
       </w:pPr>
-      <w:bookmarkStart w:id="92" w:name="_Toc139460889"/>
+      <w:bookmarkStart w:id="92" w:name="_Toc150503085"/>
       <w:r>
         <w:t>QEPvLoadSaveButton</w:t>
       </w:r>
@@ -18156,7 +18156,7 @@
       <w:pPr>
         <w:pStyle w:val="Heading1"/>
       </w:pPr>
-      <w:bookmarkStart w:id="93" w:name="_Toc139460890"/>
+      <w:bookmarkStart w:id="93" w:name="_Toc150503086"/>
       <w:r>
         <w:t>QEPvProperties</w:t>
       </w:r>
@@ -18750,7 +18750,7 @@
       <w:pPr>
         <w:pStyle w:val="Heading3"/>
       </w:pPr>
-      <w:bookmarkStart w:id="96" w:name="_Toc139460891"/>
+      <w:bookmarkStart w:id="96" w:name="_Toc150503087"/>
       <w:r>
         <w:t>Selecting a PV name</w:t>
       </w:r>
@@ -19058,7 +19058,7 @@
       <w:pPr>
         <w:pStyle w:val="Heading3"/>
       </w:pPr>
-      <w:bookmarkStart w:id="97" w:name="_Toc139460892"/>
+      <w:bookmarkStart w:id="97" w:name="_Toc150503088"/>
       <w:r>
         <w:t>Selecting Displayed Field Names</w:t>
       </w:r>
@@ -19387,7 +19387,7 @@
       <w:pPr>
         <w:pStyle w:val="Heading1"/>
       </w:pPr>
-      <w:bookmarkStart w:id="98" w:name="_Toc139460893"/>
+      <w:bookmarkStart w:id="98" w:name="_Toc150503089"/>
       <w:r>
         <w:lastRenderedPageBreak/>
         <w:t>Q</w:t>
@@ -19409,7 +19409,7 @@
       <w:pPr>
         <w:pStyle w:val="Heading1"/>
       </w:pPr>
-      <w:bookmarkStart w:id="99" w:name="_Toc139460894"/>
+      <w:bookmarkStart w:id="99" w:name="_Toc150503090"/>
       <w:r>
         <w:t>QERecipe</w:t>
       </w:r>
@@ -19424,7 +19424,7 @@
       <w:pPr>
         <w:pStyle w:val="Heading1"/>
       </w:pPr>
-      <w:bookmarkStart w:id="100" w:name="_Toc139460895"/>
+      <w:bookmarkStart w:id="100" w:name="_Toc150503091"/>
       <w:r>
         <w:t>QEScratchPad</w:t>
       </w:r>
@@ -19731,7 +19731,7 @@
       <w:pPr>
         <w:pStyle w:val="Heading1"/>
       </w:pPr>
-      <w:bookmarkStart w:id="104" w:name="_Toc139460896"/>
+      <w:bookmarkStart w:id="104" w:name="_Toc150503092"/>
       <w:r>
         <w:lastRenderedPageBreak/>
         <w:t>QEScript</w:t>
@@ -20728,7 +20728,7 @@
         <w:pStyle w:val="Heading1"/>
       </w:pPr>
       <w:bookmarkStart w:id="105" w:name="_Toc386460244"/>
-      <w:bookmarkStart w:id="106" w:name="_Toc139460897"/>
+      <w:bookmarkStart w:id="106" w:name="_Toc150503093"/>
       <w:r>
         <w:t>QEScalarHistogram and QEWaveformHistogram</w:t>
       </w:r>
@@ -21332,7 +21332,7 @@
       <w:pPr>
         <w:pStyle w:val="Heading1"/>
       </w:pPr>
-      <w:bookmarkStart w:id="108" w:name="_Toc139460898"/>
+      <w:bookmarkStart w:id="108" w:name="_Toc150503094"/>
       <w:r>
         <w:t>QESelector</w:t>
       </w:r>
@@ -21347,7 +21347,7 @@
       <w:pPr>
         <w:pStyle w:val="Heading1"/>
       </w:pPr>
-      <w:bookmarkStart w:id="109" w:name="_Toc139460899"/>
+      <w:bookmarkStart w:id="109" w:name="_Toc150503095"/>
       <w:r>
         <w:t>QEShape</w:t>
       </w:r>
@@ -27052,622 +27052,95 @@
       <w:pPr>
         <w:pStyle w:val="Heading1"/>
       </w:pPr>
-      <w:bookmarkStart w:id="113" w:name="_Toc139460900"/>
-      <w:r>
-        <w:t>QESimpleShape</w:t>
+      <w:bookmarkStart w:id="113" w:name="_Toc150503096"/>
+      <w:r>
+        <w:t>Q</w:t>
+      </w:r>
+      <w:r>
+        <w:t>SimpleShape</w:t>
+      </w:r>
+      <w:r>
+        <w:t xml:space="preserve"> and Q</w:t>
+      </w:r>
+      <w:r>
+        <w:t>ESimpleShape</w:t>
       </w:r>
       <w:bookmarkEnd w:id="113"/>
     </w:p>
     <w:p>
       <w:r>
-        <w:t xml:space="preserve">The </w:t>
-      </w:r>
-      <w:r>
-        <w:t>QESimpleShape widget</w:t>
-      </w:r>
-      <w:r>
-        <w:t xml:space="preserve"> is </w:t>
-      </w:r>
-      <w:r>
-        <w:t xml:space="preserve">an </w:t>
-      </w:r>
-      <w:r>
-        <w:t xml:space="preserve">EPICS aware </w:t>
-      </w:r>
-      <w:r>
-        <w:t xml:space="preserve">widget </w:t>
-      </w:r>
-      <w:r>
-        <w:t>which uses either the</w:t>
-      </w:r>
-      <w:r>
-        <w:t xml:space="preserve"> alarm state or the value of a single </w:t>
-      </w:r>
-      <w:r>
-        <w:t>PV to det</w:t>
-      </w:r>
-      <w:r>
-        <w:t>ermine the colour of the shape.</w:t>
+        <w:t>The Q</w:t>
+      </w:r>
+      <w:r>
+        <w:t>SimpleShape</w:t>
+      </w:r>
+      <w:r>
+        <w:t xml:space="preserve"> and QESimpleShape widgets are now described in its own document. Please see the associated QESimpleShape.pdf  file.</w:t>
+      </w:r>
+    </w:p>
+    <w:p>
+      <w:pPr>
+        <w:pStyle w:val="Heading1"/>
+      </w:pPr>
+      <w:bookmarkStart w:id="114" w:name="_Toc150503097"/>
+      <w:r>
+        <w:t>QESlider</w:t>
+      </w:r>
+      <w:bookmarkEnd w:id="114"/>
+    </w:p>
+    <w:p>
+      <w:r>
+        <w:t>The QESlider widget provides the ability to display and modify the value of a single PV using a slider. This widget is derived from QSlider. The example in</w:t>
       </w:r>
       <w:r>
         <w:t xml:space="preserve"> </w:t>
       </w:r>
       <w:r>
-        <w:t>It displays alarm state by default.</w:t>
+        <w:fldChar w:fldCharType="begin"/>
+      </w:r>
+      <w:r>
+        <w:instrText xml:space="preserve"> REF _Ref354092791 \h </w:instrText>
+      </w:r>
+      <w:r>
+        <w:fldChar w:fldCharType="separate"/>
+      </w:r>
+      <w:r>
+        <w:t xml:space="preserve">Figure </w:t>
+      </w:r>
+      <w:r>
+        <w:rPr>
+          <w:noProof/>
+        </w:rPr>
+        <w:t>43</w:t>
+      </w:r>
+      <w:r>
+        <w:fldChar w:fldCharType="end"/>
       </w:r>
       <w:r>
         <w:t xml:space="preserve"> </w:t>
       </w:r>
       <w:r>
-        <w:t>The shape itself is d</w:t>
-      </w:r>
-      <w:r>
-        <w:t>etermined by the widget’s shape property, and may be one of:  circle, ellipse, rectangle, roundRectangle, roundSquare, square,</w:t>
-      </w:r>
-      <w:r>
-        <w:t xml:space="preserve"> </w:t>
-      </w:r>
-      <w:r>
-        <w:t>triangleUp, triangleDown, triangleLeft, triangleRight, diamond, equalDiamond</w:t>
-      </w:r>
-      <w:r>
-        <w:t>, arrowUp, arrowDown, arrowLefrt, arrowRight, crossHorizontal, crossVertical</w:t>
-      </w:r>
-      <w:r>
-        <w:t>. The size of the shape is maximised to just fit within the geometry of the widget. For circle, square, roundSquare and equalDiamond the size is determined by the lesser of the widget’s width and height.</w:t>
-      </w:r>
-    </w:p>
-    <w:p>
-      <w:r>
-        <w:t>When the</w:t>
-      </w:r>
-      <w:r>
-        <w:t xml:space="preserve"> </w:t>
-      </w:r>
-      <w:r>
-        <w:rPr>
-          <w:i/>
-        </w:rPr>
-        <w:t>displayAlarmStateOption</w:t>
-      </w:r>
-      <w:r>
-        <w:t xml:space="preserve"> </w:t>
-      </w:r>
-      <w:r>
-        <w:t xml:space="preserve">property is set </w:t>
-      </w:r>
-      <w:r>
-        <w:t>to ‘Always’ (the default) or is set to ‘WhenInAlarm’ and the PV is in an alarm state</w:t>
-      </w:r>
-      <w:r>
-        <w:t xml:space="preserve">, the colour of the widget is determined by the alarm state of the PV. </w:t>
-      </w:r>
-      <w:r>
-        <w:t>Standard framework alarm colours are used, i.e. green for no alarm, yellow for minor alarm, red for major ala</w:t>
-      </w:r>
-      <w:r>
-        <w:t>rm and white for invalid alarm.</w:t>
-      </w:r>
-    </w:p>
-    <w:p>
-      <w:r>
-        <w:t xml:space="preserve">When the </w:t>
-      </w:r>
-      <w:r>
-        <w:rPr>
-          <w:i/>
-        </w:rPr>
-        <w:t>displayAlarmStateOption</w:t>
-      </w:r>
-      <w:r>
-        <w:t xml:space="preserve"> </w:t>
-      </w:r>
-      <w:r>
-        <w:t xml:space="preserve">property is set </w:t>
-      </w:r>
-      <w:r>
-        <w:t>‘Never’</w:t>
+        <w:t>shows sever</w:t>
+      </w:r>
+      <w:r>
+        <w:t>a</w:t>
+      </w:r>
+      <w:r>
+        <w:t xml:space="preserve">l QESlider widgets connected </w:t>
+      </w:r>
+      <w:r>
+        <w:t>a variable. The QESlider subscribes to the variable by default (subscribe property set by default).</w:t>
+      </w:r>
+    </w:p>
+    <w:p>
+      <w:r>
+        <w:t>For many variables, the standard QSlider ‘minimum’ and ‘maximum’ properties can be used to set the range of the slider to match the variable data. This is not adequate for some variables. For example</w:t>
       </w:r>
       <w:r>
         <w:t>,</w:t>
       </w:r>
       <w:r>
-        <w:t xml:space="preserve"> </w:t>
-      </w:r>
-      <w:r>
-        <w:t>the value of the PV is used to select a colour from a set of 16 colour properties, i.e. color0, colour1, and so on to colour15. The value of the PV must be capable of being inte</w:t>
-      </w:r>
-      <w:r>
-        <w:t>rpreted as an integer. Modulo</w:t>
-      </w:r>
-      <w:r>
-        <w:t xml:space="preserve"> arithmetic is used to ensure the PV value yields a number in the range</w:t>
-      </w:r>
-      <w:r>
-        <w:t>. The modulus prope</w:t>
-      </w:r>
-      <w:r>
-        <w:t>rty (range 2 to 16, default 16) defines the modulo arithmetic behaviour. The widget has an arrayIndex property that can be used to select a single element from an array of data to provide the state value. The default array index value is 0.</w:t>
-      </w:r>
-    </w:p>
-    <w:p>
-      <w:r>
-        <w:t xml:space="preserve">The </w:t>
-      </w:r>
-      <w:r>
-        <w:t>decision to provide up to 16</w:t>
-      </w:r>
-      <w:r>
-        <w:t xml:space="preserve"> colours properties was some-what arbitrary; and while a user can only readily identify a limited number of colours (as opposed to distinguishing between subtle shade differences presented side by side) 16 was chosen so that a colour could be associated with each value of an mbbi/mbbo record.</w:t>
-      </w:r>
-      <w:r>
-        <w:t xml:space="preserve"> </w:t>
-      </w:r>
-    </w:p>
-    <w:p>
-      <w:r>
-        <w:t xml:space="preserve">Associated with each of the possible </w:t>
-      </w:r>
-      <w:r>
-        <w:t>16 values (again using modulo</w:t>
-      </w:r>
-      <w:r>
-        <w:t xml:space="preserve"> interpolation of the PV value) are a set of 16 flash pro</w:t>
-      </w:r>
-      <w:r>
-        <w:t>perties (flash0, flash1, and so</w:t>
-      </w:r>
-      <w:r>
-        <w:t xml:space="preserve"> on to flash15, all default to false) that determine whether the widget should flash in that state. To support flashing, there are two additional properties. These are:</w:t>
-      </w:r>
-    </w:p>
-    <w:p>
-      <w:pPr>
-        <w:pStyle w:val="ListParagraph"/>
-        <w:numPr>
-          <w:ilvl w:val="0"/>
-          <w:numId w:val="69"/>
-        </w:numPr>
-      </w:pPr>
-      <w:r>
-        <w:t>flashRate: One of  VerySlow, Slow, Medium (the default), Fast and VeryFast. These currently correspond to flashing rates of 0.25Hz, 0.5Hz, 1Hz, 2Hz and 4Hz respectively; and</w:t>
-      </w:r>
-    </w:p>
-    <w:p>
-      <w:pPr>
-        <w:pStyle w:val="ListParagraph"/>
-        <w:numPr>
-          <w:ilvl w:val="0"/>
-          <w:numId w:val="69"/>
-        </w:numPr>
-      </w:pPr>
-      <w:r>
-        <w:t xml:space="preserve">flashOffColour: This specified the colour used as the alternative to the regular </w:t>
-      </w:r>
-      <w:r>
-        <w:t>"</w:t>
-      </w:r>
-      <w:r>
-        <w:t>on</w:t>
-      </w:r>
-      <w:r>
-        <w:t>"</w:t>
-      </w:r>
-      <w:r>
-        <w:t xml:space="preserve"> colour. The default off colour has an alpha value of 0, hence is clear. </w:t>
-      </w:r>
-    </w:p>
-    <w:p>
-      <w:r>
-        <w:lastRenderedPageBreak/>
-        <w:t xml:space="preserve">All states that are flashing use the same flash rate and the same flash off colour. Even when the </w:t>
-      </w:r>
-      <w:r>
-        <w:rPr>
-          <w:i/>
-        </w:rPr>
-        <w:t>displayAlarmStateOption</w:t>
-      </w:r>
-      <w:r>
-        <w:t xml:space="preserve"> property </w:t>
-      </w:r>
-      <w:r>
-        <w:t xml:space="preserve">is </w:t>
-      </w:r>
-      <w:r>
-        <w:t>‘Always’ or is ‘WhenInAlarm’ and the variable is in an alarm state</w:t>
-      </w:r>
-      <w:r>
-        <w:t xml:space="preserve">, i.e. the colour being derived from the PV alarm state, the is-flashing state is determined from the PV value. If flashing or not flashing by alarm state is required, one option would be to monitor a record’s SEVR field.  </w:t>
-      </w:r>
-    </w:p>
-    <w:p>
-      <w:r>
-        <w:fldChar w:fldCharType="begin"/>
-      </w:r>
-      <w:r>
-        <w:instrText xml:space="preserve"> REF _Ref350245543 \h </w:instrText>
-      </w:r>
-      <w:r>
-        <w:fldChar w:fldCharType="separate"/>
-      </w:r>
-      <w:r>
-        <w:t xml:space="preserve">Figure </w:t>
-      </w:r>
-      <w:r>
-        <w:rPr>
-          <w:noProof/>
-        </w:rPr>
-        <w:t>43</w:t>
-      </w:r>
-      <w:r>
-        <w:fldChar w:fldCharType="end"/>
-      </w:r>
-      <w:r>
-        <w:fldChar w:fldCharType="begin"/>
-      </w:r>
-      <w:r>
-        <w:instrText xml:space="preserve"> REF _Ref350245547 \p \h </w:instrText>
-      </w:r>
-      <w:r>
-        <w:fldChar w:fldCharType="separate"/>
-      </w:r>
-      <w:r>
-        <w:t>below</w:t>
-      </w:r>
-      <w:r>
-        <w:fldChar w:fldCharType="end"/>
-      </w:r>
-      <w:r>
-        <w:t xml:space="preserve"> shows examples of this widget. All the QESimpleShape widgets are monitoring the same PV and have geometries which all have a width of 40 and a height of 20.  The first row </w:t>
-      </w:r>
-      <w:r>
-        <w:t xml:space="preserve">of widgets </w:t>
-      </w:r>
-      <w:r>
-        <w:t>all have</w:t>
-      </w:r>
-      <w:r>
-        <w:t xml:space="preserve"> </w:t>
-      </w:r>
-      <w:r>
-        <w:rPr>
-          <w:i/>
-        </w:rPr>
-        <w:t>displayAlarmState</w:t>
-      </w:r>
-      <w:r>
-        <w:rPr>
-          <w:i/>
-        </w:rPr>
-        <w:t>Option</w:t>
-      </w:r>
-      <w:r>
-        <w:t xml:space="preserve"> set </w:t>
-      </w:r>
-      <w:r>
-        <w:t xml:space="preserve">to </w:t>
-      </w:r>
-      <w:r>
-        <w:t>‘Never’</w:t>
-      </w:r>
-      <w:r>
-        <w:t xml:space="preserve">, and are blue because the value of the PV is 2 and color2 property has been set to blue. The second row </w:t>
-      </w:r>
-      <w:r>
-        <w:t>of widgets all have</w:t>
-      </w:r>
-      <w:r>
-        <w:t xml:space="preserve"> </w:t>
-      </w:r>
-      <w:r>
-        <w:rPr>
-          <w:i/>
-        </w:rPr>
-        <w:t>displayAlarmState</w:t>
-      </w:r>
-      <w:r>
-        <w:rPr>
-          <w:i/>
-        </w:rPr>
-        <w:t>Option</w:t>
-      </w:r>
-      <w:r>
-        <w:t xml:space="preserve"> set </w:t>
-      </w:r>
-      <w:r>
-        <w:t xml:space="preserve">to </w:t>
-      </w:r>
-      <w:r>
-        <w:t>‘Always’</w:t>
-      </w:r>
-      <w:r>
-        <w:t>, and are green becaus</w:t>
-      </w:r>
-      <w:r>
-        <w:t>e the PV’s severity is no alarm (the third row contains a QELabel which shows the actual value of the PV).</w:t>
-      </w:r>
-    </w:p>
-    <w:p>
-      <w:pPr>
-        <w:jc w:val="center"/>
-      </w:pPr>
-      <w:r>
-        <w:rPr>
-          <w:noProof/>
-          <w:lang w:val="en-GB" w:eastAsia="en-GB"/>
-        </w:rPr>
-        <w:drawing>
-          <wp:inline distT="0" distB="0" distL="0" distR="0" wp14:anchorId="736ADC5E" wp14:editId="65950A4B">
-            <wp:extent cx="5151941" cy="1505170"/>
-            <wp:effectExtent l="19050" t="0" r="0" b="0"/>
-            <wp:docPr id="24" name="Picture 23" descr="simpleshape2.png"/>
-            <wp:cNvGraphicFramePr>
-              <a:graphicFrameLocks xmlns:a="http://schemas.openxmlformats.org/drawingml/2006/main" noChangeAspect="1"/>
-            </wp:cNvGraphicFramePr>
-            <a:graphic xmlns:a="http://schemas.openxmlformats.org/drawingml/2006/main">
-              <a:graphicData uri="http://schemas.openxmlformats.org/drawingml/2006/picture">
-                <pic:pic xmlns:pic="http://schemas.openxmlformats.org/drawingml/2006/picture">
-                  <pic:nvPicPr>
-                    <pic:cNvPr id="0" name="simpleshape2.png"/>
-                    <pic:cNvPicPr/>
-                  </pic:nvPicPr>
-                  <pic:blipFill>
-                    <a:blip r:embed="rId56" cstate="print"/>
-                    <a:stretch>
-                      <a:fillRect/>
-                    </a:stretch>
-                  </pic:blipFill>
-                  <pic:spPr>
-                    <a:xfrm>
-                      <a:off x="0" y="0"/>
-                      <a:ext cx="5157522" cy="1506801"/>
-                    </a:xfrm>
-                    <a:prstGeom prst="rect">
-                      <a:avLst/>
-                    </a:prstGeom>
-                  </pic:spPr>
-                </pic:pic>
-              </a:graphicData>
-            </a:graphic>
-          </wp:inline>
-        </w:drawing>
-      </w:r>
-    </w:p>
-    <w:p>
-      <w:pPr>
-        <w:pStyle w:val="Caption"/>
-        <w:jc w:val="center"/>
-      </w:pPr>
-      <w:bookmarkStart w:id="114" w:name="_Ref350245543"/>
-      <w:bookmarkStart w:id="115" w:name="_Ref350245547"/>
-      <w:r>
-        <w:t xml:space="preserve">Figure </w:t>
-      </w:r>
-      <w:r>
-        <w:fldChar w:fldCharType="begin"/>
-      </w:r>
-      <w:r>
-        <w:instrText xml:space="preserve"> SEQ Figure \* ARABIC </w:instrText>
-      </w:r>
-      <w:r>
-        <w:fldChar w:fldCharType="separate"/>
-      </w:r>
-      <w:r>
-        <w:rPr>
-          <w:noProof/>
-        </w:rPr>
-        <w:t>43</w:t>
-      </w:r>
-      <w:r>
-        <w:rPr>
-          <w:noProof/>
-        </w:rPr>
-        <w:fldChar w:fldCharType="end"/>
-      </w:r>
-      <w:bookmarkEnd w:id="114"/>
-      <w:r>
-        <w:t xml:space="preserve"> QESimpleShape examples</w:t>
-      </w:r>
-      <w:bookmarkEnd w:id="115"/>
-    </w:p>
-    <w:p>
-      <w:r>
-        <w:t>When disconnected the QESimpleShape is displayed as washed-out gray with a light gray boarder.</w:t>
-      </w:r>
-    </w:p>
-    <w:p>
-      <w:r>
-        <w:fldChar w:fldCharType="begin"/>
-      </w:r>
-      <w:r>
-        <w:instrText xml:space="preserve"> REF _Ref350246518 \h </w:instrText>
-      </w:r>
-      <w:r>
-        <w:fldChar w:fldCharType="separate"/>
-      </w:r>
-      <w:r>
-        <w:t xml:space="preserve">Figure </w:t>
-      </w:r>
-      <w:r>
-        <w:rPr>
-          <w:noProof/>
-        </w:rPr>
-        <w:t>44</w:t>
-      </w:r>
-      <w:r>
-        <w:fldChar w:fldCharType="end"/>
-      </w:r>
-      <w:r>
-        <w:fldChar w:fldCharType="begin"/>
-      </w:r>
-      <w:r>
-        <w:instrText xml:space="preserve"> REF _Ref350246496 \p \h </w:instrText>
-      </w:r>
-      <w:r>
-        <w:fldChar w:fldCharType="separate"/>
-      </w:r>
-      <w:r>
-        <w:t>below</w:t>
-      </w:r>
-      <w:r>
-        <w:fldChar w:fldCharType="end"/>
-      </w:r>
-      <w:r>
-        <w:t xml:space="preserve"> shows the properties values selected for the second row of widgets.</w:t>
-      </w:r>
-    </w:p>
-    <w:p>
-      <w:pPr>
-        <w:jc w:val="center"/>
-      </w:pPr>
-      <w:r>
-        <w:rPr>
-          <w:noProof/>
-          <w:lang w:val="en-GB" w:eastAsia="en-GB"/>
-        </w:rPr>
-        <w:lastRenderedPageBreak/>
-        <w:drawing>
-          <wp:inline distT="0" distB="0" distL="0" distR="0" wp14:anchorId="21B8BABC" wp14:editId="46E08FD2">
-            <wp:extent cx="4321928" cy="5970494"/>
-            <wp:effectExtent l="19050" t="0" r="2422" b="0"/>
-            <wp:docPr id="39" name="Picture 38" descr="simpleshape_properties.png"/>
-            <wp:cNvGraphicFramePr>
-              <a:graphicFrameLocks xmlns:a="http://schemas.openxmlformats.org/drawingml/2006/main" noChangeAspect="1"/>
-            </wp:cNvGraphicFramePr>
-            <a:graphic xmlns:a="http://schemas.openxmlformats.org/drawingml/2006/main">
-              <a:graphicData uri="http://schemas.openxmlformats.org/drawingml/2006/picture">
-                <pic:pic xmlns:pic="http://schemas.openxmlformats.org/drawingml/2006/picture">
-                  <pic:nvPicPr>
-                    <pic:cNvPr id="0" name="simpleshape_properties.png"/>
-                    <pic:cNvPicPr/>
-                  </pic:nvPicPr>
-                  <pic:blipFill>
-                    <a:blip r:embed="rId57" cstate="print"/>
-                    <a:stretch>
-                      <a:fillRect/>
-                    </a:stretch>
-                  </pic:blipFill>
-                  <pic:spPr>
-                    <a:xfrm>
-                      <a:off x="0" y="0"/>
-                      <a:ext cx="4326219" cy="5976421"/>
-                    </a:xfrm>
-                    <a:prstGeom prst="rect">
-                      <a:avLst/>
-                    </a:prstGeom>
-                  </pic:spPr>
-                </pic:pic>
-              </a:graphicData>
-            </a:graphic>
-          </wp:inline>
-        </w:drawing>
-      </w:r>
-    </w:p>
-    <w:p>
-      <w:pPr>
-        <w:pStyle w:val="Caption"/>
-        <w:jc w:val="center"/>
-      </w:pPr>
-      <w:bookmarkStart w:id="116" w:name="_Ref350246518"/>
-      <w:bookmarkStart w:id="117" w:name="_Ref350246496"/>
-      <w:r>
-        <w:t xml:space="preserve">Figure </w:t>
-      </w:r>
-      <w:r>
-        <w:fldChar w:fldCharType="begin"/>
-      </w:r>
-      <w:r>
-        <w:instrText xml:space="preserve"> SEQ Figure \* ARABIC </w:instrText>
-      </w:r>
-      <w:r>
-        <w:fldChar w:fldCharType="separate"/>
-      </w:r>
-      <w:r>
-        <w:rPr>
-          <w:noProof/>
-        </w:rPr>
-        <w:t>44</w:t>
-      </w:r>
-      <w:r>
-        <w:rPr>
-          <w:noProof/>
-        </w:rPr>
-        <w:fldChar w:fldCharType="end"/>
-      </w:r>
-      <w:bookmarkEnd w:id="116"/>
-      <w:r>
-        <w:t xml:space="preserve"> QESimpleShape properties</w:t>
-      </w:r>
-      <w:bookmarkEnd w:id="117"/>
-    </w:p>
-    <w:p>
-      <w:pPr>
-        <w:pStyle w:val="Heading1"/>
-      </w:pPr>
-      <w:bookmarkStart w:id="118" w:name="_Toc139460901"/>
-      <w:r>
-        <w:t>QESlider</w:t>
-      </w:r>
-      <w:bookmarkEnd w:id="118"/>
-    </w:p>
-    <w:p>
-      <w:r>
-        <w:t>The QESlider widget provides the ability to display and modify the value of a single PV using a slider. This widget is derived from QSlider. The example in</w:t>
-      </w:r>
-      <w:r>
-        <w:t xml:space="preserve"> </w:t>
-      </w:r>
-      <w:r>
-        <w:fldChar w:fldCharType="begin"/>
-      </w:r>
-      <w:r>
-        <w:instrText xml:space="preserve"> REF _Ref354092791 \h </w:instrText>
-      </w:r>
-      <w:r>
-        <w:fldChar w:fldCharType="separate"/>
-      </w:r>
-      <w:r>
-        <w:t xml:space="preserve">Figure </w:t>
-      </w:r>
-      <w:r>
-        <w:rPr>
-          <w:noProof/>
-        </w:rPr>
-        <w:t>45</w:t>
-      </w:r>
-      <w:r>
-        <w:fldChar w:fldCharType="end"/>
-      </w:r>
-      <w:r>
-        <w:t xml:space="preserve"> </w:t>
-      </w:r>
-      <w:r>
-        <w:t>shows sever</w:t>
-      </w:r>
-      <w:r>
-        <w:t>a</w:t>
-      </w:r>
-      <w:r>
-        <w:t xml:space="preserve">l QESlider widgets connected </w:t>
-      </w:r>
-      <w:r>
-        <w:t>a variable. The QESlider subscribes to the variable by default (subscribe property set by default).</w:t>
-      </w:r>
-    </w:p>
-    <w:p>
-      <w:r>
-        <w:t>For many variables, the standard QSlider ‘minimum’ and ‘maximum’ properties can be used to set the range of the slider to match the variable data. This is not adequate for some variables. For example</w:t>
-      </w:r>
-      <w:r>
-        <w:t>,</w:t>
-      </w:r>
-      <w:r>
-        <w:t xml:space="preserve"> an appropriate integer maximum and minimum cannot be set if the variable is a floating point type with a range of 0.0 to 1.0. In cases like this the QESlider ‘scale’ and ‘offset’ properties can be used to prescale </w:t>
-      </w:r>
-      <w:r>
-        <w:lastRenderedPageBreak/>
-        <w:t>the variable to allow sensible QSlider ‘maximum’ and ‘minimum’ values. For example a scale of 1000 and a maximum of 1000 would allow a floating point value of 0.0 to 1.0 to be set with a precision of 0.1 (as long as the slider had a range of at least 1000 pixels).</w:t>
+        <w:t xml:space="preserve"> an appropriate integer maximum and minimum cannot be set if the variable is a floating point type with a range of 0.0 to 1.0. In cases like this the QESlider ‘scale’ and ‘offset’ properties can be used to prescale the variable to allow sensible QSlider ‘maximum’ and ‘minimum’ values. For example a scale of 1000 and a maximum of 1000 would allow a floating point value of 0.0 to 1.0 to be set with a precision of 0.1 (as long as the slider had a range of at least 1000 pixels).</w:t>
       </w:r>
     </w:p>
     <w:p>
@@ -27700,7 +27173,7 @@
                     <pic:cNvPicPr/>
                   </pic:nvPicPr>
                   <pic:blipFill>
-                    <a:blip r:embed="rId58" cstate="print"/>
+                    <a:blip r:embed="rId56" cstate="print"/>
                     <a:stretch>
                       <a:fillRect/>
                     </a:stretch>
@@ -27726,7 +27199,7 @@
         <w:pStyle w:val="Caption"/>
         <w:jc w:val="center"/>
       </w:pPr>
-      <w:bookmarkStart w:id="119" w:name="_Ref354092791"/>
+      <w:bookmarkStart w:id="115" w:name="_Ref354092791"/>
       <w:r>
         <w:t xml:space="preserve">Figure </w:t>
       </w:r>
@@ -27743,7 +27216,7 @@
         <w:rPr>
           <w:noProof/>
         </w:rPr>
-        <w:t>45</w:t>
+        <w:t>43</w:t>
       </w:r>
       <w:r>
         <w:rPr>
@@ -27751,7 +27224,7 @@
         </w:rPr>
         <w:fldChar w:fldCharType="end"/>
       </w:r>
-      <w:bookmarkEnd w:id="119"/>
+      <w:bookmarkEnd w:id="115"/>
       <w:r>
         <w:t xml:space="preserve"> QESlider examples</w:t>
       </w:r>
@@ -27760,13 +27233,14 @@
       <w:pPr>
         <w:pStyle w:val="Heading1"/>
       </w:pPr>
-      <w:bookmarkStart w:id="120" w:name="_Ref353462459"/>
-      <w:bookmarkStart w:id="121" w:name="_Toc139460902"/>
-      <w:r>
+      <w:bookmarkStart w:id="116" w:name="_Ref353462459"/>
+      <w:bookmarkStart w:id="117" w:name="_Toc150503098"/>
+      <w:r>
+        <w:lastRenderedPageBreak/>
         <w:t>QESpinBox</w:t>
       </w:r>
-      <w:bookmarkEnd w:id="120"/>
-      <w:bookmarkEnd w:id="121"/>
+      <w:bookmarkEnd w:id="116"/>
+      <w:bookmarkEnd w:id="117"/>
     </w:p>
     <w:p>
       <w:r>
@@ -27818,7 +27292,7 @@
         <w:rPr>
           <w:noProof/>
         </w:rPr>
-        <w:t>46</w:t>
+        <w:t>44</w:t>
       </w:r>
       <w:r>
         <w:fldChar w:fldCharType="end"/>
@@ -27856,7 +27330,6 @@
           <w:noProof/>
           <w:lang w:val="en-GB" w:eastAsia="en-GB"/>
         </w:rPr>
-        <w:lastRenderedPageBreak/>
         <w:drawing>
           <wp:inline distT="0" distB="0" distL="0" distR="0" wp14:anchorId="4A2DC5C7" wp14:editId="59093650">
             <wp:extent cx="3829050" cy="2828925"/>
@@ -27873,7 +27346,7 @@
                     <pic:cNvPicPr/>
                   </pic:nvPicPr>
                   <pic:blipFill>
-                    <a:blip r:embed="rId59" cstate="print"/>
+                    <a:blip r:embed="rId57" cstate="print"/>
                     <a:stretch>
                       <a:fillRect/>
                     </a:stretch>
@@ -27902,7 +27375,7 @@
           <w:noProof/>
         </w:rPr>
       </w:pPr>
-      <w:bookmarkStart w:id="122" w:name="_Ref354095469"/>
+      <w:bookmarkStart w:id="118" w:name="_Ref354095469"/>
       <w:r>
         <w:t xml:space="preserve">Figure </w:t>
       </w:r>
@@ -27919,7 +27392,7 @@
         <w:rPr>
           <w:noProof/>
         </w:rPr>
-        <w:t>46</w:t>
+        <w:t>44</w:t>
       </w:r>
       <w:r>
         <w:rPr>
@@ -27927,71 +27400,71 @@
         </w:rPr>
         <w:fldChar w:fldCharType="end"/>
       </w:r>
+      <w:bookmarkEnd w:id="118"/>
+      <w:r>
+        <w:t xml:space="preserve"> QESpinBox examples</w:t>
+      </w:r>
+      <w:r>
+        <w:rPr>
+          <w:noProof/>
+        </w:rPr>
+        <w:t xml:space="preserve"> with a QENumericEdit where more appropriate</w:t>
+      </w:r>
+    </w:p>
+    <w:p>
+      <w:pPr>
+        <w:pStyle w:val="Heading1"/>
+      </w:pPr>
+      <w:bookmarkStart w:id="119" w:name="_Ref346717578"/>
+      <w:bookmarkStart w:id="120" w:name="_Ref346717591"/>
+      <w:bookmarkStart w:id="121" w:name="_Toc150503099"/>
+      <w:r>
+        <w:t>QEStripChart</w:t>
+      </w:r>
+      <w:bookmarkEnd w:id="121"/>
+    </w:p>
+    <w:p>
+      <w:r>
+        <w:t xml:space="preserve">Please see the associated </w:t>
+      </w:r>
+      <w:r>
+        <w:t>Strip_Chart_User_Guide</w:t>
+      </w:r>
+      <w:r>
+        <w:t xml:space="preserve"> document.</w:t>
+      </w:r>
+    </w:p>
+    <w:p>
+      <w:pPr>
+        <w:pStyle w:val="Heading1"/>
+      </w:pPr>
+      <w:bookmarkStart w:id="122" w:name="_Toc150503100"/>
+      <w:r>
+        <w:t>QESubstitutedLabel</w:t>
+      </w:r>
       <w:bookmarkEnd w:id="122"/>
-      <w:r>
-        <w:t xml:space="preserve"> QESpinBox examples</w:t>
+    </w:p>
+    <w:p>
+      <w:r>
+        <w:t xml:space="preserve">A QESubstitutedLabel adds macro substitution capability to a standard QLabel widget. A QESubstitutedLabel widget with macros in the text is typically used in a form to produce varying text depending on the macro substitutions used on the form. For example, a form may include a QESubstitutedLabel with the text ‘Pump $(NUM)’ as a title. If the macro substitutions applied to one instance of the form include ‘NUM=1’ and ‘NUM=2’ for another, the form title labels will be ‘Pump 1’ and ‘Pump 2’ respectively. Another example of using a QESubstitutedLabel to vary a title in multiple instances of a sub form is shown in </w:t>
+      </w:r>
+      <w:r>
+        <w:fldChar w:fldCharType="begin"/>
+      </w:r>
+      <w:r>
+        <w:instrText xml:space="preserve"> REF _Ref354089037 \h </w:instrText>
+      </w:r>
+      <w:r>
+        <w:fldChar w:fldCharType="separate"/>
+      </w:r>
+      <w:r>
+        <w:t xml:space="preserve">Figure </w:t>
       </w:r>
       <w:r>
         <w:rPr>
           <w:noProof/>
         </w:rPr>
-        <w:t xml:space="preserve"> with a QENumericEdit where more appropriate</w:t>
-      </w:r>
-    </w:p>
-    <w:p>
-      <w:pPr>
-        <w:pStyle w:val="Heading1"/>
-      </w:pPr>
-      <w:bookmarkStart w:id="123" w:name="_Ref346717578"/>
-      <w:bookmarkStart w:id="124" w:name="_Ref346717591"/>
-      <w:bookmarkStart w:id="125" w:name="_Toc139460903"/>
-      <w:r>
-        <w:t>QEStripChart</w:t>
-      </w:r>
-      <w:bookmarkEnd w:id="125"/>
-    </w:p>
-    <w:p>
-      <w:r>
-        <w:t xml:space="preserve">Please see the associated </w:t>
-      </w:r>
-      <w:r>
-        <w:t>Strip_Chart_User_Guide</w:t>
-      </w:r>
-      <w:r>
-        <w:t xml:space="preserve"> document.</w:t>
-      </w:r>
-    </w:p>
-    <w:p>
-      <w:pPr>
-        <w:pStyle w:val="Heading1"/>
-      </w:pPr>
-      <w:bookmarkStart w:id="126" w:name="_Toc139460904"/>
-      <w:r>
-        <w:t>QESubstitutedLabel</w:t>
-      </w:r>
-      <w:bookmarkEnd w:id="126"/>
-    </w:p>
-    <w:p>
-      <w:r>
-        <w:t xml:space="preserve">A QESubstitutedLabel adds macro substitution capability to a standard QLabel widget. A QESubstitutedLabel widget with macros in the text is typically used in a form to produce varying text depending on the macro substitutions used on the form. For example, a form may include a QESubstitutedLabel with the text ‘Pump $(NUM)’ as a title. If the macro substitutions applied to one instance of the form include ‘NUM=1’ and ‘NUM=2’ for another, the form title labels will be ‘Pump 1’ and ‘Pump 2’ respectively. Another example of using a QESubstitutedLabel to vary a title in multiple instances of a sub form is shown in </w:t>
-      </w:r>
-      <w:r>
-        <w:fldChar w:fldCharType="begin"/>
-      </w:r>
-      <w:r>
-        <w:instrText xml:space="preserve"> REF _Ref354089037 \h </w:instrText>
-      </w:r>
-      <w:r>
-        <w:fldChar w:fldCharType="separate"/>
-      </w:r>
-      <w:r>
-        <w:t xml:space="preserve">Figure </w:t>
-      </w:r>
-      <w:r>
-        <w:rPr>
-          <w:noProof/>
-        </w:rPr>
-        <w:t>47</w:t>
+        <w:t>45</w:t>
       </w:r>
       <w:r>
         <w:fldChar w:fldCharType="end"/>
@@ -28023,7 +27496,7 @@
                     <pic:cNvPicPr/>
                   </pic:nvPicPr>
                   <pic:blipFill>
-                    <a:blip r:embed="rId60" cstate="print"/>
+                    <a:blip r:embed="rId58" cstate="print"/>
                     <a:stretch>
                       <a:fillRect/>
                     </a:stretch>
@@ -28049,7 +27522,7 @@
         <w:pStyle w:val="Caption"/>
         <w:jc w:val="center"/>
       </w:pPr>
-      <w:bookmarkStart w:id="127" w:name="_Ref354089037"/>
+      <w:bookmarkStart w:id="123" w:name="_Ref354089037"/>
       <w:r>
         <w:t xml:space="preserve">Figure </w:t>
       </w:r>
@@ -28066,7 +27539,7 @@
         <w:rPr>
           <w:noProof/>
         </w:rPr>
-        <w:t>47</w:t>
+        <w:t>45</w:t>
       </w:r>
       <w:r>
         <w:rPr>
@@ -28074,7 +27547,7 @@
         </w:rPr>
         <w:fldChar w:fldCharType="end"/>
       </w:r>
-      <w:bookmarkEnd w:id="127"/>
+      <w:bookmarkEnd w:id="123"/>
       <w:r>
         <w:t xml:space="preserve"> QESubstitutedLabel used to vary title in sub forms</w:t>
       </w:r>
@@ -28083,12 +27556,12 @@
       <w:pPr>
         <w:pStyle w:val="Heading1"/>
       </w:pPr>
-      <w:bookmarkStart w:id="128" w:name="_Ref379280873"/>
-      <w:bookmarkStart w:id="129" w:name="_Toc139460905"/>
+      <w:bookmarkStart w:id="124" w:name="_Ref379280873"/>
+      <w:bookmarkStart w:id="125" w:name="_Toc150503101"/>
       <w:r>
         <w:t>QETable</w:t>
       </w:r>
-      <w:bookmarkEnd w:id="129"/>
+      <w:bookmarkEnd w:id="125"/>
     </w:p>
     <w:p>
       <w:r>
@@ -28126,11 +27599,11 @@
       <w:pPr>
         <w:pStyle w:val="Heading1"/>
       </w:pPr>
-      <w:bookmarkStart w:id="130" w:name="_Toc139460906"/>
+      <w:bookmarkStart w:id="126" w:name="_Toc150503102"/>
       <w:r>
         <w:t>QENTTable</w:t>
       </w:r>
-      <w:bookmarkEnd w:id="130"/>
+      <w:bookmarkEnd w:id="126"/>
     </w:p>
     <w:p>
       <w:r>
@@ -28146,9 +27619,9 @@
         <w:t xml:space="preserve"> This is new since release 3.7.1</w:t>
       </w:r>
     </w:p>
-    <w:bookmarkEnd w:id="123"/>
+    <w:bookmarkEnd w:id="119"/>
+    <w:bookmarkEnd w:id="120"/>
     <w:bookmarkEnd w:id="124"/>
-    <w:bookmarkEnd w:id="128"/>
     <w:p/>
     <w:p>
       <w:r>
@@ -28160,22 +27633,22 @@
       <w:pPr>
         <w:pStyle w:val="Heading1"/>
       </w:pPr>
-      <w:bookmarkStart w:id="131" w:name="_Toc139460907"/>
+      <w:bookmarkStart w:id="127" w:name="_Toc150503103"/>
       <w:r>
         <w:lastRenderedPageBreak/>
         <w:t>Appendix A</w:t>
       </w:r>
-      <w:bookmarkEnd w:id="131"/>
+      <w:bookmarkEnd w:id="127"/>
     </w:p>
     <w:p>
       <w:pPr>
         <w:pStyle w:val="Heading2"/>
       </w:pPr>
-      <w:bookmarkStart w:id="132" w:name="_Toc139460908"/>
+      <w:bookmarkStart w:id="128" w:name="_Toc150503104"/>
       <w:r>
         <w:t>GNU Free Documentation Licence</w:t>
       </w:r>
-      <w:bookmarkEnd w:id="132"/>
+      <w:bookmarkEnd w:id="128"/>
     </w:p>
     <w:p>
       <w:pPr>
@@ -34917,7 +34390,7 @@
     <w:p/>
     <w:p/>
     <w:sectPr>
-      <w:headerReference w:type="default" r:id="rId61"/>
+      <w:headerReference w:type="default" r:id="rId59"/>
       <w:pgSz w:w="11906" w:h="16838"/>
       <w:pgMar w:top="1440" w:right="1133" w:bottom="1440" w:left="1440" w:header="708" w:footer="708" w:gutter="0"/>
       <w:cols w:space="708"/>

</xml_diff>